<commit_message>
Added requirements to ProjectUserRequirements.docx
</commit_message>
<xml_diff>
--- a/ProjectUserRequirements.docx
+++ b/ProjectUserRequirements.docx
@@ -1,6 +1,6 @@
 
 <file path=word/document.xml><?xml version="1.0" encoding="utf-8"?>
-<w:document xmlns:r="http://schemas.openxmlformats.org/officeDocument/2006/relationships" xmlns:wp="http://schemas.openxmlformats.org/drawingml/2006/wordprocessingDrawing" xmlns:w="http://schemas.openxmlformats.org/wordprocessingml/2006/main" xmlns:w10="urn:schemas-microsoft-com:office:word" xmlns:w14="http://schemas.microsoft.com/office/word/2010/wordml" xmlns:wps="http://schemas.microsoft.com/office/word/2010/wordprocessingShape" xmlns:wpg="http://schemas.microsoft.com/office/word/2010/wordprocessingGroup" xmlns:mc="http://schemas.openxmlformats.org/markup-compatibility/2006" xmlns:v="urn:schemas-microsoft-com:vml" xmlns:o="urn:schemas-microsoft-com:office:office" xmlns:m="http://schemas.openxmlformats.org/officeDocument/2006/math" mc:Ignorable="w14">
+<w:document xmlns:wpc="http://schemas.microsoft.com/office/word/2010/wordprocessingCanvas" xmlns:mo="http://schemas.microsoft.com/office/mac/office/2008/main" xmlns:mc="http://schemas.openxmlformats.org/markup-compatibility/2006" xmlns:mv="urn:schemas-microsoft-com:mac:vml" xmlns:o="urn:schemas-microsoft-com:office:office" xmlns:r="http://schemas.openxmlformats.org/officeDocument/2006/relationships" xmlns:m="http://schemas.openxmlformats.org/officeDocument/2006/math" xmlns:v="urn:schemas-microsoft-com:vml" xmlns:wp14="http://schemas.microsoft.com/office/word/2010/wordprocessingDrawing" xmlns:wp="http://schemas.openxmlformats.org/drawingml/2006/wordprocessingDrawing" xmlns:w10="urn:schemas-microsoft-com:office:word" xmlns:w="http://schemas.openxmlformats.org/wordprocessingml/2006/main" xmlns:w14="http://schemas.microsoft.com/office/word/2010/wordml" xmlns:w15="http://schemas.microsoft.com/office/word/2012/wordml" xmlns:wpg="http://schemas.microsoft.com/office/word/2010/wordprocessingGroup" xmlns:wpi="http://schemas.microsoft.com/office/word/2010/wordprocessingInk" xmlns:wne="http://schemas.microsoft.com/office/word/2006/wordml" xmlns:wps="http://schemas.microsoft.com/office/word/2010/wordprocessingShape" mc:Ignorable="w14 w15 wp14">
   <w:background w:color="FFFFFF"/>
   <w:body>
     <w:p>
@@ -9,22 +9,9 @@
         <w:jc w:val="center"/>
       </w:pPr>
       <w:r>
-        <w:rPr>
-          <w:rtl w:val="0"/>
-        </w:rPr>
-        <w:t xml:space="preserve">CSCI 234 </w:t>
-      </w:r>
-      <w:r>
-        <w:rPr>
-          <w:rtl w:val="0"/>
-        </w:rPr>
-        <w:t xml:space="preserve">– </w:t>
-      </w:r>
-      <w:r>
-        <w:rPr>
-          <w:rtl w:val="0"/>
-          <w:lang w:val="en-US"/>
-        </w:rPr>
+        <w:t xml:space="preserve">CSCI 234 – </w:t>
+      </w:r>
+      <w:r>
         <w:t>Software Engineering</w:t>
       </w:r>
     </w:p>
@@ -34,10 +21,6 @@
         <w:jc w:val="center"/>
       </w:pPr>
       <w:r>
-        <w:rPr>
-          <w:rtl w:val="0"/>
-          <w:lang w:val="en-US"/>
-        </w:rPr>
         <w:t>Spring 2019</w:t>
       </w:r>
     </w:p>
@@ -47,10 +30,6 @@
         <w:jc w:val="center"/>
       </w:pPr>
       <w:r>
-        <w:rPr>
-          <w:rtl w:val="0"/>
-          <w:lang w:val="en-US"/>
-        </w:rPr>
         <w:t>Project Initial User Requirements</w:t>
       </w:r>
     </w:p>
@@ -64,11 +43,13 @@
         <w:pStyle w:val="Body"/>
       </w:pPr>
       <w:r>
-        <w:rPr>
-          <w:rtl w:val="0"/>
-          <w:lang w:val="en-US"/>
-        </w:rPr>
-        <w:t>Client is the Schaper Sandwich Shop. There is currently one location of this business. The client is considering starting a delivery service in order to keep up with competitors.  The client wants to franchise their business. The client also wants to dominate the sandwich business. To do so, it is believed that rather than create a traditional delivery service, it would be better to put the entire sandwich shop in a truck and have the truck drive to customer houses to deliver sandwiches. A sandwich truck will have the entire ability of a brick-and-mortar store.</w:t>
+        <w:t xml:space="preserve">Client is the Schaper Sandwich Shop. There is currently one location of this business. The client is considering starting a delivery service in order to keep up with </w:t>
+      </w:r>
+      <w:r>
+        <w:t>competitors.  The client wants to franchise their business. The client also wants to dominate the sandwich business. To do so, it is believed that rather than create a traditional delivery service, it would be better to put the entire sandwich shop in a tr</w:t>
+      </w:r>
+      <w:r>
+        <w:t>uck and have the truck drive to customer houses to deliver sandwiches. A sandwich truck will have the entire ability of a brick-and-mortar store.</w:t>
       </w:r>
     </w:p>
     <w:p>
@@ -81,11 +62,10 @@
         <w:pStyle w:val="Body"/>
       </w:pPr>
       <w:r>
-        <w:rPr>
-          <w:rtl w:val="0"/>
-          <w:lang w:val="en-US"/>
-        </w:rPr>
-        <w:t xml:space="preserve">The client wants to also update their menu. The client has specialty sandwiches that their customers love. They will also determine the best (most desirable) menu based on customer surveys. The menu must contain sandwiches that can be prepared in the limited space of the truck. </w:t>
+        <w:t>The client wants to also update their menu. The client has specialty sandwiches that their customers love. Th</w:t>
+      </w:r>
+      <w:r>
+        <w:t xml:space="preserve">ey will also determine the best (most desirable) menu based on customer surveys. The menu must contain sandwiches that can be prepared in the limited space of the truck. </w:t>
       </w:r>
     </w:p>
     <w:p>
@@ -98,245 +78,208 @@
         <w:pStyle w:val="Body"/>
       </w:pPr>
       <w:r>
-        <w:rPr>
-          <w:rtl w:val="0"/>
-          <w:lang w:val="en-US"/>
-        </w:rPr>
         <w:t>The basic operation of a truck will be as follows:</w:t>
       </w:r>
     </w:p>
     <w:p>
       <w:pPr>
-        <w:pStyle w:val="List Paragraph"/>
+        <w:pStyle w:val="ListParagraph"/>
         <w:numPr>
           <w:ilvl w:val="0"/>
           <w:numId w:val="2"/>
         </w:numPr>
-        <w:rPr>
-          <w:lang w:val="en-US"/>
-        </w:rPr>
-      </w:pPr>
-      <w:r>
-        <w:rPr>
-          <w:rtl w:val="0"/>
-          <w:lang w:val="en-US"/>
-        </w:rPr>
-        <w:t>Customer places an order by phone or online website</w:t>
-      </w:r>
-      <w:r>
-        <w:rPr>
-          <w:rtl w:val="0"/>
-          <w:lang w:val="en-US"/>
-        </w:rPr>
-        <w:t>, which can be customized by the customer.</w:t>
-      </w:r>
-    </w:p>
-    <w:p>
-      <w:pPr>
-        <w:pStyle w:val="List Paragraph"/>
+      </w:pPr>
+      <w:r>
+        <w:t>Customer places an order by phone</w:t>
+      </w:r>
+      <w:r>
+        <w:t xml:space="preserve"> or online website, which can be customized by the customer.</w:t>
+      </w:r>
+    </w:p>
+    <w:p>
+      <w:pPr>
+        <w:pStyle w:val="ListParagraph"/>
         <w:numPr>
           <w:ilvl w:val="0"/>
           <w:numId w:val="2"/>
         </w:numPr>
-        <w:rPr>
-          <w:lang w:val="en-US"/>
-        </w:rPr>
-      </w:pPr>
-      <w:r>
-        <w:rPr>
-          <w:rtl w:val="0"/>
-          <w:lang w:val="en-US"/>
-        </w:rPr>
-        <w:t>Customers may also potentially be able to order raw ingredients, the truck potentially acting as a sandwich and deli truck.</w:t>
-      </w:r>
-    </w:p>
-    <w:p>
-      <w:pPr>
-        <w:pStyle w:val="List Paragraph"/>
+      </w:pPr>
+      <w:r>
+        <w:t>Customers can pay with either cash, or card</w:t>
+      </w:r>
+    </w:p>
+    <w:p>
+      <w:pPr>
+        <w:pStyle w:val="ListParagraph"/>
         <w:numPr>
           <w:ilvl w:val="0"/>
           <w:numId w:val="2"/>
         </w:numPr>
-        <w:rPr>
-          <w:lang w:val="en-US"/>
-        </w:rPr>
-      </w:pPr>
-      <w:r>
-        <w:rPr>
-          <w:rtl w:val="0"/>
-          <w:lang w:val="en-US"/>
-        </w:rPr>
-        <w:t>If the truck runs low on gasoline, it will schedule at stop at a gas station.</w:t>
-      </w:r>
-    </w:p>
-    <w:p>
-      <w:pPr>
-        <w:pStyle w:val="List Paragraph"/>
+      </w:pPr>
+      <w:r>
+        <w:t xml:space="preserve">A customer can edit </w:t>
+      </w:r>
+      <w:r>
+        <w:t xml:space="preserve">or cancel </w:t>
+      </w:r>
+      <w:r>
+        <w:t>an order after its been submitted</w:t>
+      </w:r>
+    </w:p>
+    <w:p>
+      <w:pPr>
+        <w:pStyle w:val="ListParagraph"/>
         <w:numPr>
           <w:ilvl w:val="0"/>
           <w:numId w:val="2"/>
         </w:numPr>
-        <w:rPr>
-          <w:lang w:val="en-US"/>
-        </w:rPr>
-      </w:pPr>
-      <w:r>
-        <w:rPr>
-          <w:rtl w:val="0"/>
-          <w:lang w:val="en-US"/>
-        </w:rPr>
-        <w:t>The address of the customer is used to determine the route the truck will follow. This route is updated each time an order is placed. Routes must not cause indefinite postponement of deliveries.</w:t>
-      </w:r>
-    </w:p>
-    <w:p>
-      <w:pPr>
-        <w:pStyle w:val="List Paragraph"/>
+      </w:pPr>
+      <w:r>
+        <w:t>Customers may also potentially be able to order raw ingredients, the truck potentially acting as a sandwich and deli truck.</w:t>
+      </w:r>
+    </w:p>
+    <w:p>
+      <w:pPr>
+        <w:pStyle w:val="ListParagraph"/>
         <w:numPr>
           <w:ilvl w:val="0"/>
           <w:numId w:val="2"/>
         </w:numPr>
-        <w:rPr>
-          <w:lang w:val="en-US"/>
-        </w:rPr>
-      </w:pPr>
-      <w:r>
-        <w:rPr>
-          <w:rtl w:val="0"/>
-          <w:lang w:val="en-US"/>
-        </w:rPr>
-        <w:t>Each order is placed in a queue of orders such that each order will be ready before the time the truck reaches the delivery destination. Order preparation must be as close as possible to delivery time so as to keep the sandwiches as fresh as possible.</w:t>
-      </w:r>
-    </w:p>
-    <w:p>
-      <w:pPr>
-        <w:pStyle w:val="List Paragraph"/>
+      </w:pPr>
+      <w:r>
+        <w:t>If the truck runs low on gasoline, it will schedule at stop at a gas st</w:t>
+      </w:r>
+      <w:r>
+        <w:t>ation.</w:t>
+      </w:r>
+    </w:p>
+    <w:p>
+      <w:pPr>
+        <w:pStyle w:val="ListParagraph"/>
         <w:numPr>
           <w:ilvl w:val="0"/>
           <w:numId w:val="2"/>
         </w:numPr>
-        <w:rPr>
-          <w:lang w:val="en-US"/>
-        </w:rPr>
-      </w:pPr>
-      <w:r>
-        <w:rPr>
-          <w:rtl w:val="0"/>
-          <w:lang w:val="en-US"/>
-        </w:rPr>
-        <w:t>Orders are made while the truck is driving and given to the preparer at the right time to be as fresh as possible at delivery time.</w:t>
-      </w:r>
-    </w:p>
-    <w:p>
-      <w:pPr>
-        <w:pStyle w:val="List Paragraph"/>
+      </w:pPr>
+      <w:r>
+        <w:t>The address of the customer is used to determine the route the truck will follow. This route is updated each time an order is placed. Routes must not cause indefinite postponement of deliveries.</w:t>
+      </w:r>
+    </w:p>
+    <w:p>
+      <w:pPr>
+        <w:pStyle w:val="ListParagraph"/>
         <w:numPr>
           <w:ilvl w:val="0"/>
           <w:numId w:val="2"/>
         </w:numPr>
-        <w:rPr>
-          <w:lang w:val="en-US"/>
-        </w:rPr>
-      </w:pPr>
-      <w:r>
-        <w:rPr>
-          <w:rtl w:val="0"/>
-          <w:lang w:val="en-US"/>
-        </w:rPr>
-        <w:t>The orders are prepared and packaged for delivery.</w:t>
-      </w:r>
-    </w:p>
-    <w:p>
-      <w:pPr>
-        <w:pStyle w:val="List Paragraph"/>
+      </w:pPr>
+      <w:r>
+        <w:t>Each order is placed in a queue of orders such that ea</w:t>
+      </w:r>
+      <w:r>
+        <w:t>ch order will be ready before the time the truck reaches the delivery destination. Order preparation must be as close as possible to delivery time so as to keep the sandwiches as fresh as possible.</w:t>
+      </w:r>
+    </w:p>
+    <w:p>
+      <w:pPr>
+        <w:pStyle w:val="ListParagraph"/>
         <w:numPr>
           <w:ilvl w:val="0"/>
           <w:numId w:val="2"/>
         </w:numPr>
-        <w:rPr>
-          <w:lang w:val="en-US"/>
-        </w:rPr>
-      </w:pPr>
-      <w:r>
-        <w:rPr>
-          <w:rtl w:val="0"/>
-          <w:lang w:val="en-US"/>
-        </w:rPr>
-        <w:t>When a destination is reached, an employee takes the order to the customer</w:t>
-      </w:r>
-      <w:r>
-        <w:rPr>
-          <w:rtl w:val="0"/>
-          <w:lang w:val="en-US"/>
-        </w:rPr>
-        <w:t>’</w:t>
-      </w:r>
-      <w:r>
-        <w:rPr>
-          <w:rtl w:val="0"/>
-          <w:lang w:val="en-US"/>
-        </w:rPr>
-        <w:t>s door and collects payment.</w:t>
-      </w:r>
-    </w:p>
-    <w:p>
-      <w:pPr>
-        <w:pStyle w:val="List Paragraph"/>
+      </w:pPr>
+      <w:r>
+        <w:t>Orders are made while the truck is driving and given to th</w:t>
+      </w:r>
+      <w:r>
+        <w:t>e preparer at the right time to be as fresh as possible at delivery time.</w:t>
+      </w:r>
+    </w:p>
+    <w:p>
+      <w:pPr>
+        <w:pStyle w:val="ListParagraph"/>
         <w:numPr>
           <w:ilvl w:val="0"/>
           <w:numId w:val="2"/>
         </w:numPr>
-        <w:rPr>
-          <w:lang w:val="en-US"/>
-        </w:rPr>
-      </w:pPr>
-      <w:r>
-        <w:rPr>
-          <w:rtl w:val="0"/>
-          <w:lang w:val="en-US"/>
-        </w:rPr>
-        <w:t>If the truck has no orders, it will patrol neighborhoods and make road side sales.</w:t>
-      </w:r>
-    </w:p>
-    <w:p>
-      <w:pPr>
-        <w:pStyle w:val="List Paragraph"/>
+      </w:pPr>
+      <w:r>
+        <w:t>The orders are prepared and packaged for delivery.</w:t>
+      </w:r>
+    </w:p>
+    <w:p>
+      <w:pPr>
+        <w:pStyle w:val="ListParagraph"/>
         <w:numPr>
           <w:ilvl w:val="0"/>
           <w:numId w:val="2"/>
         </w:numPr>
-        <w:rPr>
-          <w:lang w:val="en-US"/>
-        </w:rPr>
-      </w:pPr>
-      <w:r>
-        <w:rPr>
-          <w:rtl w:val="0"/>
-          <w:lang w:val="en-US"/>
-        </w:rPr>
-        <w:t>If the truck runs low of a product, it will schedule a stop at a supply center to restock.</w:t>
-      </w:r>
-    </w:p>
-    <w:p>
-      <w:pPr>
-        <w:pStyle w:val="List Paragraph"/>
+      </w:pPr>
+      <w:r>
+        <w:t>When a destination is reached, an employee takes the order to the customer’s door and collects payment.</w:t>
+      </w:r>
+    </w:p>
+    <w:p>
+      <w:pPr>
+        <w:pStyle w:val="ListParagraph"/>
         <w:numPr>
           <w:ilvl w:val="0"/>
           <w:numId w:val="2"/>
         </w:numPr>
-        <w:rPr>
-          <w:lang w:val="en-US"/>
-        </w:rPr>
-      </w:pPr>
-      <w:r>
-        <w:rPr>
-          <w:rtl w:val="0"/>
-          <w:lang w:val="en-US"/>
-        </w:rPr>
+      </w:pPr>
+      <w:r>
+        <w:t>If the truck has no orders,</w:t>
+      </w:r>
+      <w:r>
+        <w:t xml:space="preserve"> it </w:t>
+      </w:r>
+      <w:r>
+        <w:t>will return to the distribution center and re-supply its stocks</w:t>
+      </w:r>
+    </w:p>
+    <w:p>
+      <w:pPr>
+        <w:pStyle w:val="ListParagraph"/>
+        <w:numPr>
+          <w:ilvl w:val="0"/>
+          <w:numId w:val="2"/>
+        </w:numPr>
+      </w:pPr>
+      <w:r>
+        <w:t>I</w:t>
+      </w:r>
+      <w:r>
+        <w:t>f the truck runs low of a product, it will schedule a stop at a supply center to restock.</w:t>
+      </w:r>
+    </w:p>
+    <w:p>
+      <w:pPr>
+        <w:pStyle w:val="ListParagraph"/>
+        <w:numPr>
+          <w:ilvl w:val="0"/>
+          <w:numId w:val="2"/>
+        </w:numPr>
+      </w:pPr>
+      <w:r>
         <w:t>The truck has a driver, an order taker and deliverer, and an order preparer.</w:t>
       </w:r>
     </w:p>
     <w:p>
       <w:pPr>
+        <w:pStyle w:val="ListParagraph"/>
+        <w:numPr>
+          <w:ilvl w:val="0"/>
+          <w:numId w:val="2"/>
+        </w:numPr>
+      </w:pPr>
+      <w:r>
+        <w:t>The truck will operate within a 10 block radius of its distribution center</w:t>
+      </w:r>
+      <w:bookmarkStart w:id="0" w:name="_GoBack"/>
+      <w:bookmarkEnd w:id="0"/>
+    </w:p>
+    <w:p>
+      <w:pPr>
         <w:pStyle w:val="Body"/>
       </w:pPr>
     </w:p>
@@ -345,113 +288,77 @@
         <w:pStyle w:val="Body"/>
       </w:pPr>
       <w:r>
-        <w:rPr>
-          <w:rtl w:val="0"/>
-          <w:lang w:val="en-US"/>
-        </w:rPr>
-        <w:t>The client wants a software system that will run the business of the truck. To test the concept of a mobile sandwich shop, the client wants a simulation of the operation of the truck. The software must:</w:t>
-      </w:r>
-    </w:p>
-    <w:p>
-      <w:pPr>
-        <w:pStyle w:val="List Paragraph"/>
+        <w:lastRenderedPageBreak/>
+        <w:t>The client wants a software sys</w:t>
+      </w:r>
+      <w:r>
+        <w:t>tem that will run the business of the truck. To test the concept of a mobile sandwich shop, the client wants a simulation of the operation of the truck. The software must:</w:t>
+      </w:r>
+    </w:p>
+    <w:p>
+      <w:pPr>
+        <w:pStyle w:val="ListParagraph"/>
         <w:numPr>
           <w:ilvl w:val="0"/>
           <w:numId w:val="4"/>
         </w:numPr>
-        <w:rPr>
-          <w:lang w:val="en-US"/>
-        </w:rPr>
-      </w:pPr>
-      <w:r>
-        <w:rPr>
-          <w:rtl w:val="0"/>
-          <w:lang w:val="en-US"/>
-        </w:rPr>
+      </w:pPr>
+      <w:r>
         <w:t>allow for order entry</w:t>
       </w:r>
     </w:p>
     <w:p>
       <w:pPr>
-        <w:pStyle w:val="List Paragraph"/>
+        <w:pStyle w:val="ListParagraph"/>
         <w:numPr>
           <w:ilvl w:val="0"/>
           <w:numId w:val="4"/>
         </w:numPr>
-        <w:rPr>
-          <w:lang w:val="en-US"/>
-        </w:rPr>
-      </w:pPr>
-      <w:r>
-        <w:rPr>
-          <w:rtl w:val="0"/>
-          <w:lang w:val="en-US"/>
-        </w:rPr>
-        <w:t>Schedule delivery times and the truck route. There must be an easy way to change the heuristics used to create the routes so that the company can experiment with different strategies.</w:t>
-      </w:r>
-    </w:p>
-    <w:p>
-      <w:pPr>
-        <w:pStyle w:val="List Paragraph"/>
+      </w:pPr>
+      <w:r>
+        <w:t xml:space="preserve">Schedule delivery times and the truck route. There must be an </w:t>
+      </w:r>
+      <w:r>
+        <w:t>easy way to change the heuristics used to create the routes so that the company can experiment with different strategies.</w:t>
+      </w:r>
+    </w:p>
+    <w:p>
+      <w:pPr>
+        <w:pStyle w:val="ListParagraph"/>
         <w:numPr>
           <w:ilvl w:val="0"/>
           <w:numId w:val="4"/>
         </w:numPr>
-        <w:rPr>
-          <w:lang w:val="en-US"/>
-        </w:rPr>
-      </w:pPr>
-      <w:r>
-        <w:rPr>
-          <w:rtl w:val="0"/>
-          <w:lang w:val="en-US"/>
-        </w:rPr>
+      </w:pPr>
+      <w:r>
         <w:t>Scheduling of order preparation and packaging.</w:t>
       </w:r>
     </w:p>
     <w:p>
       <w:pPr>
-        <w:pStyle w:val="List Paragraph"/>
+        <w:pStyle w:val="ListParagraph"/>
         <w:numPr>
           <w:ilvl w:val="0"/>
           <w:numId w:val="4"/>
         </w:numPr>
-        <w:rPr>
-          <w:lang w:val="en-US"/>
-        </w:rPr>
-      </w:pPr>
-      <w:r>
-        <w:rPr>
-          <w:rtl w:val="0"/>
-          <w:lang w:val="en-US"/>
-        </w:rPr>
+      </w:pPr>
+      <w:r>
         <w:t>Keep track of the cash register.</w:t>
       </w:r>
     </w:p>
     <w:p>
       <w:pPr>
-        <w:pStyle w:val="List Paragraph"/>
+        <w:pStyle w:val="ListParagraph"/>
         <w:numPr>
           <w:ilvl w:val="0"/>
           <w:numId w:val="4"/>
         </w:numPr>
-        <w:rPr>
-          <w:lang w:val="en-US"/>
-        </w:rPr>
-      </w:pPr>
-      <w:r>
-        <w:rPr>
-          <w:rtl w:val="0"/>
-          <w:lang w:val="en-US"/>
-        </w:rPr>
-        <w:t>Customers must be able to keep track of the location of the truck</w:t>
-      </w:r>
-      <w:r>
-        <w:rPr>
-          <w:rtl w:val="0"/>
-          <w:lang w:val="en-US"/>
-        </w:rPr>
-        <w:t>, by street address.</w:t>
+      </w:pPr>
+      <w:r>
+        <w:t>Customers must be able to keep track of the location o</w:t>
+      </w:r>
+      <w:r>
+        <w:t>f the truck, by street address.</w:t>
       </w:r>
     </w:p>
     <w:p>
@@ -464,68 +371,98 @@
         <w:pStyle w:val="Body"/>
       </w:pPr>
       <w:r>
-        <w:rPr>
-          <w:rtl w:val="0"/>
-          <w:lang w:val="en-US"/>
-        </w:rPr>
-        <w:t>The client knows that the requirements for this operation are not complete and is relying on the software development company it hires to help flesh out additional details (or even ideas) regarding the mobile sandwich truck.</w:t>
+        <w:t xml:space="preserve">The client knows that the requirements for this operation are not complete and is relying on the software development company it hires to help flesh out additional details (or even ideas) regarding the mobile sandwich </w:t>
+      </w:r>
+      <w:r>
+        <w:t>truck.</w:t>
       </w:r>
     </w:p>
     <w:sectPr>
-      <w:headerReference w:type="default" r:id="rId4"/>
-      <w:footerReference w:type="default" r:id="rId5"/>
-      <w:pgSz w:w="12240" w:h="15840" w:orient="portrait"/>
-      <w:pgMar w:top="1440" w:right="1440" w:bottom="1440" w:left="1440" w:header="720" w:footer="720"/>
-      <w:bidi w:val="0"/>
+      <w:headerReference w:type="default" r:id="rId7"/>
+      <w:footerReference w:type="default" r:id="rId8"/>
+      <w:pgSz w:w="12240" w:h="15840"/>
+      <w:pgMar w:top="1440" w:right="1440" w:bottom="1440" w:left="1440" w:header="720" w:footer="720" w:gutter="0"/>
+      <w:cols w:space="720"/>
     </w:sectPr>
   </w:body>
 </w:document>
 </file>
 
+<file path=word/endnotes.xml><?xml version="1.0" encoding="utf-8"?>
+<w:endnotes xmlns:wpc="http://schemas.microsoft.com/office/word/2010/wordprocessingCanvas" xmlns:mo="http://schemas.microsoft.com/office/mac/office/2008/main" xmlns:mc="http://schemas.openxmlformats.org/markup-compatibility/2006" xmlns:mv="urn:schemas-microsoft-com:mac:vml" xmlns:o="urn:schemas-microsoft-com:office:office" xmlns:r="http://schemas.openxmlformats.org/officeDocument/2006/relationships" xmlns:m="http://schemas.openxmlformats.org/officeDocument/2006/math" xmlns:v="urn:schemas-microsoft-com:vml" xmlns:wp14="http://schemas.microsoft.com/office/word/2010/wordprocessingDrawing" xmlns:wp="http://schemas.openxmlformats.org/drawingml/2006/wordprocessingDrawing" xmlns:w10="urn:schemas-microsoft-com:office:word" xmlns:w="http://schemas.openxmlformats.org/wordprocessingml/2006/main" xmlns:w14="http://schemas.microsoft.com/office/word/2010/wordml" xmlns:w15="http://schemas.microsoft.com/office/word/2012/wordml" xmlns:wpg="http://schemas.microsoft.com/office/word/2010/wordprocessingGroup" xmlns:wpi="http://schemas.microsoft.com/office/word/2010/wordprocessingInk" xmlns:wne="http://schemas.microsoft.com/office/word/2006/wordml" xmlns:wps="http://schemas.microsoft.com/office/word/2010/wordprocessingShape" mc:Ignorable="w14 w15 wp14">
+  <w:endnote w:type="separator" w:id="-1">
+    <w:p>
+      <w:r>
+        <w:separator/>
+      </w:r>
+    </w:p>
+  </w:endnote>
+  <w:endnote w:type="continuationSeparator" w:id="0">
+    <w:p>
+      <w:r>
+        <w:continuationSeparator/>
+      </w:r>
+    </w:p>
+  </w:endnote>
+</w:endnotes>
+</file>
+
 <file path=word/footer1.xml><?xml version="1.0" encoding="utf-8"?>
-<w:ftr xmlns:r="http://schemas.openxmlformats.org/officeDocument/2006/relationships" xmlns:wp="http://schemas.openxmlformats.org/drawingml/2006/wordprocessingDrawing" xmlns:w="http://schemas.openxmlformats.org/wordprocessingml/2006/main" xmlns:w10="urn:schemas-microsoft-com:office:word" xmlns:w14="http://schemas.microsoft.com/office/word/2010/wordml" xmlns:wps="http://schemas.microsoft.com/office/word/2010/wordprocessingShape" xmlns:wpg="http://schemas.microsoft.com/office/word/2010/wordprocessingGroup" xmlns:mc="http://schemas.openxmlformats.org/markup-compatibility/2006" xmlns:v="urn:schemas-microsoft-com:vml" xmlns:o="urn:schemas-microsoft-com:office:office" xmlns:m="http://schemas.openxmlformats.org/officeDocument/2006/math" mc:Ignorable="w14">
+<w:ftr xmlns:wpc="http://schemas.microsoft.com/office/word/2010/wordprocessingCanvas" xmlns:mo="http://schemas.microsoft.com/office/mac/office/2008/main" xmlns:mc="http://schemas.openxmlformats.org/markup-compatibility/2006" xmlns:mv="urn:schemas-microsoft-com:mac:vml" xmlns:o="urn:schemas-microsoft-com:office:office" xmlns:r="http://schemas.openxmlformats.org/officeDocument/2006/relationships" xmlns:m="http://schemas.openxmlformats.org/officeDocument/2006/math" xmlns:v="urn:schemas-microsoft-com:vml" xmlns:wp14="http://schemas.microsoft.com/office/word/2010/wordprocessingDrawing" xmlns:wp="http://schemas.openxmlformats.org/drawingml/2006/wordprocessingDrawing" xmlns:w10="urn:schemas-microsoft-com:office:word" xmlns:w="http://schemas.openxmlformats.org/wordprocessingml/2006/main" xmlns:w14="http://schemas.microsoft.com/office/word/2010/wordml" xmlns:w15="http://schemas.microsoft.com/office/word/2012/wordml" xmlns:wpg="http://schemas.microsoft.com/office/word/2010/wordprocessingGroup" xmlns:wpi="http://schemas.microsoft.com/office/word/2010/wordprocessingInk" xmlns:wne="http://schemas.microsoft.com/office/word/2006/wordml" xmlns:wps="http://schemas.microsoft.com/office/word/2010/wordprocessingShape" mc:Ignorable="w14 w15 wp14">
   <w:p>
     <w:pPr>
-      <w:pStyle w:val="Header &amp; Footer"/>
-      <w:bidi w:val="0"/>
+      <w:pStyle w:val="HeaderFooter"/>
     </w:pPr>
-    <w:r/>
   </w:p>
 </w:ftr>
 </file>
 
+<file path=word/footnotes.xml><?xml version="1.0" encoding="utf-8"?>
+<w:footnotes xmlns:wpc="http://schemas.microsoft.com/office/word/2010/wordprocessingCanvas" xmlns:mo="http://schemas.microsoft.com/office/mac/office/2008/main" xmlns:mc="http://schemas.openxmlformats.org/markup-compatibility/2006" xmlns:mv="urn:schemas-microsoft-com:mac:vml" xmlns:o="urn:schemas-microsoft-com:office:office" xmlns:r="http://schemas.openxmlformats.org/officeDocument/2006/relationships" xmlns:m="http://schemas.openxmlformats.org/officeDocument/2006/math" xmlns:v="urn:schemas-microsoft-com:vml" xmlns:wp14="http://schemas.microsoft.com/office/word/2010/wordprocessingDrawing" xmlns:wp="http://schemas.openxmlformats.org/drawingml/2006/wordprocessingDrawing" xmlns:w10="urn:schemas-microsoft-com:office:word" xmlns:w="http://schemas.openxmlformats.org/wordprocessingml/2006/main" xmlns:w14="http://schemas.microsoft.com/office/word/2010/wordml" xmlns:w15="http://schemas.microsoft.com/office/word/2012/wordml" xmlns:wpg="http://schemas.microsoft.com/office/word/2010/wordprocessingGroup" xmlns:wpi="http://schemas.microsoft.com/office/word/2010/wordprocessingInk" xmlns:wne="http://schemas.microsoft.com/office/word/2006/wordml" xmlns:wps="http://schemas.microsoft.com/office/word/2010/wordprocessingShape" mc:Ignorable="w14 w15 wp14">
+  <w:footnote w:type="separator" w:id="-1">
+    <w:p>
+      <w:r>
+        <w:separator/>
+      </w:r>
+    </w:p>
+  </w:footnote>
+  <w:footnote w:type="continuationSeparator" w:id="0">
+    <w:p>
+      <w:r>
+        <w:continuationSeparator/>
+      </w:r>
+    </w:p>
+  </w:footnote>
+</w:footnotes>
+</file>
+
 <file path=word/header1.xml><?xml version="1.0" encoding="utf-8"?>
-<w:hdr xmlns:r="http://schemas.openxmlformats.org/officeDocument/2006/relationships" xmlns:wp="http://schemas.openxmlformats.org/drawingml/2006/wordprocessingDrawing" xmlns:w="http://schemas.openxmlformats.org/wordprocessingml/2006/main" xmlns:w10="urn:schemas-microsoft-com:office:word" xmlns:w14="http://schemas.microsoft.com/office/word/2010/wordml" xmlns:wps="http://schemas.microsoft.com/office/word/2010/wordprocessingShape" xmlns:wpg="http://schemas.microsoft.com/office/word/2010/wordprocessingGroup" xmlns:mc="http://schemas.openxmlformats.org/markup-compatibility/2006" xmlns:v="urn:schemas-microsoft-com:vml" xmlns:o="urn:schemas-microsoft-com:office:office" xmlns:m="http://schemas.openxmlformats.org/officeDocument/2006/math" mc:Ignorable="w14">
+<w:hdr xmlns:wpc="http://schemas.microsoft.com/office/word/2010/wordprocessingCanvas" xmlns:mo="http://schemas.microsoft.com/office/mac/office/2008/main" xmlns:mc="http://schemas.openxmlformats.org/markup-compatibility/2006" xmlns:mv="urn:schemas-microsoft-com:mac:vml" xmlns:o="urn:schemas-microsoft-com:office:office" xmlns:r="http://schemas.openxmlformats.org/officeDocument/2006/relationships" xmlns:m="http://schemas.openxmlformats.org/officeDocument/2006/math" xmlns:v="urn:schemas-microsoft-com:vml" xmlns:wp14="http://schemas.microsoft.com/office/word/2010/wordprocessingDrawing" xmlns:wp="http://schemas.openxmlformats.org/drawingml/2006/wordprocessingDrawing" xmlns:w10="urn:schemas-microsoft-com:office:word" xmlns:w="http://schemas.openxmlformats.org/wordprocessingml/2006/main" xmlns:w14="http://schemas.microsoft.com/office/word/2010/wordml" xmlns:w15="http://schemas.microsoft.com/office/word/2012/wordml" xmlns:wpg="http://schemas.microsoft.com/office/word/2010/wordprocessingGroup" xmlns:wpi="http://schemas.microsoft.com/office/word/2010/wordprocessingInk" xmlns:wne="http://schemas.microsoft.com/office/word/2006/wordml" xmlns:wps="http://schemas.microsoft.com/office/word/2010/wordprocessingShape" mc:Ignorable="w14 w15 wp14">
   <w:p>
     <w:pPr>
-      <w:pStyle w:val="Header &amp; Footer"/>
-      <w:bidi w:val="0"/>
+      <w:pStyle w:val="HeaderFooter"/>
     </w:pPr>
-    <w:r/>
   </w:p>
 </w:hdr>
 </file>
 
 <file path=word/numbering.xml><?xml version="1.0" encoding="utf-8"?>
-<w:numbering xmlns:w="http://schemas.openxmlformats.org/wordprocessingml/2006/main" xmlns:wp="http://schemas.openxmlformats.org/drawingml/2006/wordprocessingDrawing" xmlns:w14="http://schemas.microsoft.com/office/word/2010/wordml" xmlns:r="http://schemas.openxmlformats.org/officeDocument/2006/relationships" xmlns:v="urn:schemas-microsoft-com:vml" xmlns:o="urn:schemas-microsoft-com:office:office">
+<w:numbering xmlns:wpc="http://schemas.microsoft.com/office/word/2010/wordprocessingCanvas" xmlns:mo="http://schemas.microsoft.com/office/mac/office/2008/main" xmlns:mc="http://schemas.openxmlformats.org/markup-compatibility/2006" xmlns:mv="urn:schemas-microsoft-com:mac:vml" xmlns:o="urn:schemas-microsoft-com:office:office" xmlns:r="http://schemas.openxmlformats.org/officeDocument/2006/relationships" xmlns:m="http://schemas.openxmlformats.org/officeDocument/2006/math" xmlns:v="urn:schemas-microsoft-com:vml" xmlns:wp14="http://schemas.microsoft.com/office/word/2010/wordprocessingDrawing" xmlns:wp="http://schemas.openxmlformats.org/drawingml/2006/wordprocessingDrawing" xmlns:w10="urn:schemas-microsoft-com:office:word" xmlns:w="http://schemas.openxmlformats.org/wordprocessingml/2006/main" xmlns:w14="http://schemas.microsoft.com/office/word/2010/wordml" xmlns:w15="http://schemas.microsoft.com/office/word/2012/wordml" xmlns:wpg="http://schemas.microsoft.com/office/word/2010/wordprocessingGroup" xmlns:wpi="http://schemas.microsoft.com/office/word/2010/wordprocessingInk" xmlns:wne="http://schemas.microsoft.com/office/word/2006/wordml" xmlns:wps="http://schemas.microsoft.com/office/word/2010/wordprocessingShape" mc:Ignorable="w14 w15 wp14">
   <w:abstractNum w:abstractNumId="0">
+    <w:nsid w:val="2F6D1428"/>
     <w:multiLevelType w:val="hybridMultilevel"/>
-    <w:numStyleLink w:val="Imported Style 1"/>
-  </w:abstractNum>
-  <w:abstractNum w:abstractNumId="1">
-    <w:multiLevelType w:val="hybridMultilevel"/>
-    <w:styleLink w:val="Imported Style 1"/>
-    <w:lvl w:ilvl="0">
+    <w:tmpl w:val="F3745A34"/>
+    <w:styleLink w:val="ImportedStyle2"/>
+    <w:lvl w:ilvl="0" w:tplc="EB9A1934">
       <w:start w:val="1"/>
       <w:numFmt w:val="bullet"/>
-      <w:suff w:val="tab"/>
       <w:lvlText w:val="·"/>
       <w:lvlJc w:val="left"/>
       <w:pPr>
-        <w:ind w:left="769" w:hanging="360"/>
+        <w:ind w:left="720" w:hanging="360"/>
       </w:pPr>
       <w:rPr>
-        <w:rFonts w:ascii="Symbol" w:cs="Symbol" w:hAnsi="Symbol" w:eastAsia="Symbol"/>
+        <w:rFonts w:ascii="Symbol" w:eastAsia="Symbol" w:hAnsi="Symbol" w:cs="Symbol"/>
         <w:b w:val="0"/>
         <w:bCs w:val="0"/>
         <w:i w:val="0"/>
@@ -545,17 +482,16 @@
         <w:vertAlign w:val="baseline"/>
       </w:rPr>
     </w:lvl>
-    <w:lvl w:ilvl="1">
+    <w:lvl w:ilvl="1" w:tplc="51A80A32">
       <w:start w:val="1"/>
       <w:numFmt w:val="bullet"/>
-      <w:suff w:val="tab"/>
       <w:lvlText w:val="o"/>
       <w:lvlJc w:val="left"/>
       <w:pPr>
-        <w:ind w:left="1489" w:hanging="360"/>
+        <w:ind w:left="1440" w:hanging="360"/>
       </w:pPr>
       <w:rPr>
-        <w:rFonts w:ascii="Arial Unicode MS" w:cs="Arial Unicode MS" w:hAnsi="Arial Unicode MS" w:eastAsia="Arial Unicode MS"/>
+        <w:rFonts w:ascii="Arial Unicode MS" w:eastAsia="Arial Unicode MS" w:hAnsi="Arial Unicode MS" w:cs="Arial Unicode MS"/>
         <w:b w:val="0"/>
         <w:bCs w:val="0"/>
         <w:i w:val="0"/>
@@ -575,17 +511,16 @@
         <w:vertAlign w:val="baseline"/>
       </w:rPr>
     </w:lvl>
-    <w:lvl w:ilvl="2">
+    <w:lvl w:ilvl="2" w:tplc="99CEFFF4">
       <w:start w:val="1"/>
       <w:numFmt w:val="bullet"/>
-      <w:suff w:val="tab"/>
       <w:lvlText w:val="▪"/>
       <w:lvlJc w:val="left"/>
       <w:pPr>
-        <w:ind w:left="2209" w:hanging="360"/>
+        <w:ind w:left="2160" w:hanging="360"/>
       </w:pPr>
       <w:rPr>
-        <w:rFonts w:ascii="Arial Unicode MS" w:cs="Arial Unicode MS" w:hAnsi="Arial Unicode MS" w:eastAsia="Arial Unicode MS"/>
+        <w:rFonts w:ascii="Arial Unicode MS" w:eastAsia="Arial Unicode MS" w:hAnsi="Arial Unicode MS" w:cs="Arial Unicode MS"/>
         <w:b w:val="0"/>
         <w:bCs w:val="0"/>
         <w:i w:val="0"/>
@@ -605,17 +540,16 @@
         <w:vertAlign w:val="baseline"/>
       </w:rPr>
     </w:lvl>
-    <w:lvl w:ilvl="3">
+    <w:lvl w:ilvl="3" w:tplc="C5AAC428">
       <w:start w:val="1"/>
       <w:numFmt w:val="bullet"/>
-      <w:suff w:val="tab"/>
       <w:lvlText w:val="·"/>
       <w:lvlJc w:val="left"/>
       <w:pPr>
-        <w:ind w:left="2929" w:hanging="360"/>
+        <w:ind w:left="2880" w:hanging="360"/>
       </w:pPr>
       <w:rPr>
-        <w:rFonts w:ascii="Symbol" w:cs="Symbol" w:hAnsi="Symbol" w:eastAsia="Symbol"/>
+        <w:rFonts w:ascii="Symbol" w:eastAsia="Symbol" w:hAnsi="Symbol" w:cs="Symbol"/>
         <w:b w:val="0"/>
         <w:bCs w:val="0"/>
         <w:i w:val="0"/>
@@ -635,17 +569,16 @@
         <w:vertAlign w:val="baseline"/>
       </w:rPr>
     </w:lvl>
-    <w:lvl w:ilvl="4">
+    <w:lvl w:ilvl="4" w:tplc="BCE8C42C">
       <w:start w:val="1"/>
       <w:numFmt w:val="bullet"/>
-      <w:suff w:val="tab"/>
       <w:lvlText w:val="o"/>
       <w:lvlJc w:val="left"/>
       <w:pPr>
-        <w:ind w:left="3649" w:hanging="360"/>
+        <w:ind w:left="3600" w:hanging="360"/>
       </w:pPr>
       <w:rPr>
-        <w:rFonts w:ascii="Arial Unicode MS" w:cs="Arial Unicode MS" w:hAnsi="Arial Unicode MS" w:eastAsia="Arial Unicode MS"/>
+        <w:rFonts w:ascii="Arial Unicode MS" w:eastAsia="Arial Unicode MS" w:hAnsi="Arial Unicode MS" w:cs="Arial Unicode MS"/>
         <w:b w:val="0"/>
         <w:bCs w:val="0"/>
         <w:i w:val="0"/>
@@ -665,17 +598,16 @@
         <w:vertAlign w:val="baseline"/>
       </w:rPr>
     </w:lvl>
-    <w:lvl w:ilvl="5">
+    <w:lvl w:ilvl="5" w:tplc="5636E94A">
       <w:start w:val="1"/>
       <w:numFmt w:val="bullet"/>
-      <w:suff w:val="tab"/>
       <w:lvlText w:val="▪"/>
       <w:lvlJc w:val="left"/>
       <w:pPr>
-        <w:ind w:left="4369" w:hanging="360"/>
+        <w:ind w:left="4320" w:hanging="360"/>
       </w:pPr>
       <w:rPr>
-        <w:rFonts w:ascii="Arial Unicode MS" w:cs="Arial Unicode MS" w:hAnsi="Arial Unicode MS" w:eastAsia="Arial Unicode MS"/>
+        <w:rFonts w:ascii="Arial Unicode MS" w:eastAsia="Arial Unicode MS" w:hAnsi="Arial Unicode MS" w:cs="Arial Unicode MS"/>
         <w:b w:val="0"/>
         <w:bCs w:val="0"/>
         <w:i w:val="0"/>
@@ -695,17 +627,16 @@
         <w:vertAlign w:val="baseline"/>
       </w:rPr>
     </w:lvl>
-    <w:lvl w:ilvl="6">
+    <w:lvl w:ilvl="6" w:tplc="5ABAEED8">
       <w:start w:val="1"/>
       <w:numFmt w:val="bullet"/>
-      <w:suff w:val="tab"/>
       <w:lvlText w:val="·"/>
       <w:lvlJc w:val="left"/>
       <w:pPr>
-        <w:ind w:left="5089" w:hanging="360"/>
+        <w:ind w:left="5040" w:hanging="360"/>
       </w:pPr>
       <w:rPr>
-        <w:rFonts w:ascii="Symbol" w:cs="Symbol" w:hAnsi="Symbol" w:eastAsia="Symbol"/>
+        <w:rFonts w:ascii="Symbol" w:eastAsia="Symbol" w:hAnsi="Symbol" w:cs="Symbol"/>
         <w:b w:val="0"/>
         <w:bCs w:val="0"/>
         <w:i w:val="0"/>
@@ -725,17 +656,16 @@
         <w:vertAlign w:val="baseline"/>
       </w:rPr>
     </w:lvl>
-    <w:lvl w:ilvl="7">
+    <w:lvl w:ilvl="7" w:tplc="78E2F834">
       <w:start w:val="1"/>
       <w:numFmt w:val="bullet"/>
-      <w:suff w:val="tab"/>
       <w:lvlText w:val="o"/>
       <w:lvlJc w:val="left"/>
       <w:pPr>
-        <w:ind w:left="5809" w:hanging="360"/>
+        <w:ind w:left="5760" w:hanging="360"/>
       </w:pPr>
       <w:rPr>
-        <w:rFonts w:ascii="Arial Unicode MS" w:cs="Arial Unicode MS" w:hAnsi="Arial Unicode MS" w:eastAsia="Arial Unicode MS"/>
+        <w:rFonts w:ascii="Arial Unicode MS" w:eastAsia="Arial Unicode MS" w:hAnsi="Arial Unicode MS" w:cs="Arial Unicode MS"/>
         <w:b w:val="0"/>
         <w:bCs w:val="0"/>
         <w:i w:val="0"/>
@@ -755,17 +685,16 @@
         <w:vertAlign w:val="baseline"/>
       </w:rPr>
     </w:lvl>
-    <w:lvl w:ilvl="8">
+    <w:lvl w:ilvl="8" w:tplc="8A22C3B4">
       <w:start w:val="1"/>
       <w:numFmt w:val="bullet"/>
-      <w:suff w:val="tab"/>
       <w:lvlText w:val="▪"/>
       <w:lvlJc w:val="left"/>
       <w:pPr>
-        <w:ind w:left="6529" w:hanging="360"/>
+        <w:ind w:left="6480" w:hanging="360"/>
       </w:pPr>
       <w:rPr>
-        <w:rFonts w:ascii="Arial Unicode MS" w:cs="Arial Unicode MS" w:hAnsi="Arial Unicode MS" w:eastAsia="Arial Unicode MS"/>
+        <w:rFonts w:ascii="Arial Unicode MS" w:eastAsia="Arial Unicode MS" w:hAnsi="Arial Unicode MS" w:cs="Arial Unicode MS"/>
         <w:b w:val="0"/>
         <w:bCs w:val="0"/>
         <w:i w:val="0"/>
@@ -786,24 +715,33 @@
       </w:rPr>
     </w:lvl>
   </w:abstractNum>
+  <w:abstractNum w:abstractNumId="1">
+    <w:nsid w:val="3B822A60"/>
+    <w:multiLevelType w:val="hybridMultilevel"/>
+    <w:tmpl w:val="2BFA9F50"/>
+    <w:numStyleLink w:val="ImportedStyle1"/>
+  </w:abstractNum>
   <w:abstractNum w:abstractNumId="2">
+    <w:nsid w:val="67B95FC5"/>
     <w:multiLevelType w:val="hybridMultilevel"/>
-    <w:numStyleLink w:val="Imported Style 2"/>
+    <w:tmpl w:val="F3745A34"/>
+    <w:numStyleLink w:val="ImportedStyle2"/>
   </w:abstractNum>
   <w:abstractNum w:abstractNumId="3">
+    <w:nsid w:val="6D982A33"/>
     <w:multiLevelType w:val="hybridMultilevel"/>
-    <w:styleLink w:val="Imported Style 2"/>
-    <w:lvl w:ilvl="0">
+    <w:tmpl w:val="2BFA9F50"/>
+    <w:styleLink w:val="ImportedStyle1"/>
+    <w:lvl w:ilvl="0" w:tplc="6270C14E">
       <w:start w:val="1"/>
       <w:numFmt w:val="bullet"/>
-      <w:suff w:val="tab"/>
       <w:lvlText w:val="·"/>
       <w:lvlJc w:val="left"/>
       <w:pPr>
-        <w:ind w:left="720" w:hanging="360"/>
+        <w:ind w:left="769" w:hanging="360"/>
       </w:pPr>
       <w:rPr>
-        <w:rFonts w:ascii="Symbol" w:cs="Symbol" w:hAnsi="Symbol" w:eastAsia="Symbol"/>
+        <w:rFonts w:ascii="Symbol" w:eastAsia="Symbol" w:hAnsi="Symbol" w:cs="Symbol"/>
         <w:b w:val="0"/>
         <w:bCs w:val="0"/>
         <w:i w:val="0"/>
@@ -823,17 +761,16 @@
         <w:vertAlign w:val="baseline"/>
       </w:rPr>
     </w:lvl>
-    <w:lvl w:ilvl="1">
+    <w:lvl w:ilvl="1" w:tplc="4720EF82">
       <w:start w:val="1"/>
       <w:numFmt w:val="bullet"/>
-      <w:suff w:val="tab"/>
       <w:lvlText w:val="o"/>
       <w:lvlJc w:val="left"/>
       <w:pPr>
-        <w:ind w:left="1440" w:hanging="360"/>
+        <w:ind w:left="1489" w:hanging="360"/>
       </w:pPr>
       <w:rPr>
-        <w:rFonts w:ascii="Arial Unicode MS" w:cs="Arial Unicode MS" w:hAnsi="Arial Unicode MS" w:eastAsia="Arial Unicode MS"/>
+        <w:rFonts w:ascii="Arial Unicode MS" w:eastAsia="Arial Unicode MS" w:hAnsi="Arial Unicode MS" w:cs="Arial Unicode MS"/>
         <w:b w:val="0"/>
         <w:bCs w:val="0"/>
         <w:i w:val="0"/>
@@ -853,17 +790,16 @@
         <w:vertAlign w:val="baseline"/>
       </w:rPr>
     </w:lvl>
-    <w:lvl w:ilvl="2">
+    <w:lvl w:ilvl="2" w:tplc="E8966042">
       <w:start w:val="1"/>
       <w:numFmt w:val="bullet"/>
-      <w:suff w:val="tab"/>
       <w:lvlText w:val="▪"/>
       <w:lvlJc w:val="left"/>
       <w:pPr>
-        <w:ind w:left="2160" w:hanging="360"/>
+        <w:ind w:left="2209" w:hanging="360"/>
       </w:pPr>
       <w:rPr>
-        <w:rFonts w:ascii="Arial Unicode MS" w:cs="Arial Unicode MS" w:hAnsi="Arial Unicode MS" w:eastAsia="Arial Unicode MS"/>
+        <w:rFonts w:ascii="Arial Unicode MS" w:eastAsia="Arial Unicode MS" w:hAnsi="Arial Unicode MS" w:cs="Arial Unicode MS"/>
         <w:b w:val="0"/>
         <w:bCs w:val="0"/>
         <w:i w:val="0"/>
@@ -883,17 +819,16 @@
         <w:vertAlign w:val="baseline"/>
       </w:rPr>
     </w:lvl>
-    <w:lvl w:ilvl="3">
+    <w:lvl w:ilvl="3" w:tplc="3A007D4A">
       <w:start w:val="1"/>
       <w:numFmt w:val="bullet"/>
-      <w:suff w:val="tab"/>
       <w:lvlText w:val="·"/>
       <w:lvlJc w:val="left"/>
       <w:pPr>
-        <w:ind w:left="2880" w:hanging="360"/>
+        <w:ind w:left="2929" w:hanging="360"/>
       </w:pPr>
       <w:rPr>
-        <w:rFonts w:ascii="Symbol" w:cs="Symbol" w:hAnsi="Symbol" w:eastAsia="Symbol"/>
+        <w:rFonts w:ascii="Symbol" w:eastAsia="Symbol" w:hAnsi="Symbol" w:cs="Symbol"/>
         <w:b w:val="0"/>
         <w:bCs w:val="0"/>
         <w:i w:val="0"/>
@@ -913,17 +848,16 @@
         <w:vertAlign w:val="baseline"/>
       </w:rPr>
     </w:lvl>
-    <w:lvl w:ilvl="4">
+    <w:lvl w:ilvl="4" w:tplc="E1EA4AF4">
       <w:start w:val="1"/>
       <w:numFmt w:val="bullet"/>
-      <w:suff w:val="tab"/>
       <w:lvlText w:val="o"/>
       <w:lvlJc w:val="left"/>
       <w:pPr>
-        <w:ind w:left="3600" w:hanging="360"/>
+        <w:ind w:left="3649" w:hanging="360"/>
       </w:pPr>
       <w:rPr>
-        <w:rFonts w:ascii="Arial Unicode MS" w:cs="Arial Unicode MS" w:hAnsi="Arial Unicode MS" w:eastAsia="Arial Unicode MS"/>
+        <w:rFonts w:ascii="Arial Unicode MS" w:eastAsia="Arial Unicode MS" w:hAnsi="Arial Unicode MS" w:cs="Arial Unicode MS"/>
         <w:b w:val="0"/>
         <w:bCs w:val="0"/>
         <w:i w:val="0"/>
@@ -943,17 +877,16 @@
         <w:vertAlign w:val="baseline"/>
       </w:rPr>
     </w:lvl>
-    <w:lvl w:ilvl="5">
+    <w:lvl w:ilvl="5" w:tplc="E214CBE0">
       <w:start w:val="1"/>
       <w:numFmt w:val="bullet"/>
-      <w:suff w:val="tab"/>
       <w:lvlText w:val="▪"/>
       <w:lvlJc w:val="left"/>
       <w:pPr>
-        <w:ind w:left="4320" w:hanging="360"/>
+        <w:ind w:left="4369" w:hanging="360"/>
       </w:pPr>
       <w:rPr>
-        <w:rFonts w:ascii="Arial Unicode MS" w:cs="Arial Unicode MS" w:hAnsi="Arial Unicode MS" w:eastAsia="Arial Unicode MS"/>
+        <w:rFonts w:ascii="Arial Unicode MS" w:eastAsia="Arial Unicode MS" w:hAnsi="Arial Unicode MS" w:cs="Arial Unicode MS"/>
         <w:b w:val="0"/>
         <w:bCs w:val="0"/>
         <w:i w:val="0"/>
@@ -973,17 +906,16 @@
         <w:vertAlign w:val="baseline"/>
       </w:rPr>
     </w:lvl>
-    <w:lvl w:ilvl="6">
+    <w:lvl w:ilvl="6" w:tplc="E502211C">
       <w:start w:val="1"/>
       <w:numFmt w:val="bullet"/>
-      <w:suff w:val="tab"/>
       <w:lvlText w:val="·"/>
       <w:lvlJc w:val="left"/>
       <w:pPr>
-        <w:ind w:left="5040" w:hanging="360"/>
+        <w:ind w:left="5089" w:hanging="360"/>
       </w:pPr>
       <w:rPr>
-        <w:rFonts w:ascii="Symbol" w:cs="Symbol" w:hAnsi="Symbol" w:eastAsia="Symbol"/>
+        <w:rFonts w:ascii="Symbol" w:eastAsia="Symbol" w:hAnsi="Symbol" w:cs="Symbol"/>
         <w:b w:val="0"/>
         <w:bCs w:val="0"/>
         <w:i w:val="0"/>
@@ -1003,17 +935,16 @@
         <w:vertAlign w:val="baseline"/>
       </w:rPr>
     </w:lvl>
-    <w:lvl w:ilvl="7">
+    <w:lvl w:ilvl="7" w:tplc="94284260">
       <w:start w:val="1"/>
       <w:numFmt w:val="bullet"/>
-      <w:suff w:val="tab"/>
       <w:lvlText w:val="o"/>
       <w:lvlJc w:val="left"/>
       <w:pPr>
-        <w:ind w:left="5760" w:hanging="360"/>
+        <w:ind w:left="5809" w:hanging="360"/>
       </w:pPr>
       <w:rPr>
-        <w:rFonts w:ascii="Arial Unicode MS" w:cs="Arial Unicode MS" w:hAnsi="Arial Unicode MS" w:eastAsia="Arial Unicode MS"/>
+        <w:rFonts w:ascii="Arial Unicode MS" w:eastAsia="Arial Unicode MS" w:hAnsi="Arial Unicode MS" w:cs="Arial Unicode MS"/>
         <w:b w:val="0"/>
         <w:bCs w:val="0"/>
         <w:i w:val="0"/>
@@ -1033,17 +964,16 @@
         <w:vertAlign w:val="baseline"/>
       </w:rPr>
     </w:lvl>
-    <w:lvl w:ilvl="8">
+    <w:lvl w:ilvl="8" w:tplc="CCF8037A">
       <w:start w:val="1"/>
       <w:numFmt w:val="bullet"/>
-      <w:suff w:val="tab"/>
       <w:lvlText w:val="▪"/>
       <w:lvlJc w:val="left"/>
       <w:pPr>
-        <w:ind w:left="6480" w:hanging="360"/>
+        <w:ind w:left="6529" w:hanging="360"/>
       </w:pPr>
       <w:rPr>
-        <w:rFonts w:ascii="Arial Unicode MS" w:cs="Arial Unicode MS" w:hAnsi="Arial Unicode MS" w:eastAsia="Arial Unicode MS"/>
+        <w:rFonts w:ascii="Arial Unicode MS" w:eastAsia="Arial Unicode MS" w:hAnsi="Arial Unicode MS" w:cs="Arial Unicode MS"/>
         <w:b w:val="0"/>
         <w:bCs w:val="0"/>
         <w:i w:val="0"/>
@@ -1065,13 +995,13 @@
     </w:lvl>
   </w:abstractNum>
   <w:num w:numId="1">
+    <w:abstractNumId w:val="3"/>
+  </w:num>
+  <w:num w:numId="2">
     <w:abstractNumId w:val="1"/>
   </w:num>
-  <w:num w:numId="2">
+  <w:num w:numId="3">
     <w:abstractNumId w:val="0"/>
-  </w:num>
-  <w:num w:numId="3">
-    <w:abstractNumId w:val="3"/>
   </w:num>
   <w:num w:numId="4">
     <w:abstractNumId w:val="2"/>
@@ -1080,48 +1010,17 @@
 </file>
 
 <file path=word/styles.xml><?xml version="1.0" encoding="utf-8"?>
-<w:styles xmlns:w="http://schemas.openxmlformats.org/wordprocessingml/2006/main" xmlns:mc="http://schemas.openxmlformats.org/markup-compatibility/2006" xmlns:w14="http://schemas.microsoft.com/office/word/2010/wordml" mc:Ignorable="w14">
+<w:styles xmlns:mc="http://schemas.openxmlformats.org/markup-compatibility/2006" xmlns:r="http://schemas.openxmlformats.org/officeDocument/2006/relationships" xmlns:w="http://schemas.openxmlformats.org/wordprocessingml/2006/main" xmlns:w14="http://schemas.microsoft.com/office/word/2010/wordml" xmlns:w15="http://schemas.microsoft.com/office/word/2012/wordml" mc:Ignorable="w14 w15">
   <w:docDefaults>
     <w:rPrDefault>
       <w:rPr>
-        <w:rFonts w:ascii="Times New Roman" w:cs="Times New Roman" w:hAnsi="Times New Roman" w:eastAsia="Arial Unicode MS"/>
-        <w:b w:val="0"/>
-        <w:bCs w:val="0"/>
-        <w:i w:val="0"/>
-        <w:iCs w:val="0"/>
-        <w:caps w:val="0"/>
-        <w:smallCaps w:val="0"/>
-        <w:strike w:val="0"/>
-        <w:dstrike w:val="0"/>
-        <w:outline w:val="0"/>
-        <w:emboss w:val="0"/>
-        <w:imprint w:val="0"/>
-        <w:vanish w:val="0"/>
-        <w:color w:val="auto"/>
-        <w:spacing w:val="0"/>
-        <w:w w:val="100"/>
-        <w:kern w:val="0"/>
-        <w:position w:val="0"/>
-        <w:sz w:val="20"/>
-        <w:szCs w:val="20"/>
-        <w:u w:val="none" w:color="auto"/>
+        <w:rFonts w:ascii="Times New Roman" w:eastAsia="Arial Unicode MS" w:hAnsi="Times New Roman" w:cs="Times New Roman"/>
         <w:bdr w:val="nil"/>
-        <w:vertAlign w:val="baseline"/>
-        <w:lang/>
+        <w:lang w:val="en-US" w:eastAsia="en-US" w:bidi="ar-SA"/>
       </w:rPr>
     </w:rPrDefault>
     <w:pPrDefault>
       <w:pPr>
-        <w:keepNext w:val="0"/>
-        <w:keepLines w:val="0"/>
-        <w:pageBreakBefore w:val="0"/>
-        <w:framePr w:anchorLock="0" w:w="0" w:h="0" w:vSpace="0" w:hSpace="0" w:xAlign="left" w:y="0" w:hRule="exact" w:vAnchor="margin"/>
-        <w:widowControl w:val="1"/>
-        <w:numPr>
-          <w:ilvl w:val="0"/>
-          <w:numId w:val="0"/>
-        </w:numPr>
-        <w:suppressLineNumbers w:val="0"/>
         <w:pBdr>
           <w:top w:val="nil"/>
           <w:left w:val="nil"/>
@@ -1130,28 +1029,426 @@
           <w:between w:val="nil"/>
           <w:bar w:val="nil"/>
         </w:pBdr>
-        <w:shd w:val="clear" w:color="auto" w:fill="auto"/>
-        <w:suppressAutoHyphens w:val="0"/>
-        <w:spacing w:before="0" w:beforeAutospacing="0" w:after="0" w:afterAutospacing="0" w:line="240" w:lineRule="auto"/>
-        <w:ind w:left="0" w:right="0" w:firstLine="0"/>
-        <w:jc w:val="left"/>
-        <w:outlineLvl w:val="9"/>
       </w:pPr>
     </w:pPrDefault>
   </w:docDefaults>
+  <w:latentStyles w:defLockedState="0" w:defUIPriority="99" w:defSemiHidden="0" w:defUnhideWhenUsed="0" w:defQFormat="0" w:count="382">
+    <w:lsdException w:name="Normal" w:uiPriority="0" w:qFormat="1"/>
+    <w:lsdException w:name="heading 1" w:uiPriority="9" w:qFormat="1"/>
+    <w:lsdException w:name="heading 2" w:semiHidden="1" w:uiPriority="9" w:unhideWhenUsed="1" w:qFormat="1"/>
+    <w:lsdException w:name="heading 3" w:semiHidden="1" w:uiPriority="9" w:unhideWhenUsed="1" w:qFormat="1"/>
+    <w:lsdException w:name="heading 4" w:semiHidden="1" w:uiPriority="9" w:unhideWhenUsed="1" w:qFormat="1"/>
+    <w:lsdException w:name="heading 5" w:semiHidden="1" w:uiPriority="9" w:unhideWhenUsed="1" w:qFormat="1"/>
+    <w:lsdException w:name="heading 6" w:semiHidden="1" w:uiPriority="9" w:unhideWhenUsed="1" w:qFormat="1"/>
+    <w:lsdException w:name="heading 7" w:semiHidden="1" w:uiPriority="9" w:unhideWhenUsed="1" w:qFormat="1"/>
+    <w:lsdException w:name="heading 8" w:semiHidden="1" w:uiPriority="9" w:unhideWhenUsed="1" w:qFormat="1"/>
+    <w:lsdException w:name="heading 9" w:semiHidden="1" w:uiPriority="9" w:unhideWhenUsed="1" w:qFormat="1"/>
+    <w:lsdException w:name="index 1" w:semiHidden="1" w:unhideWhenUsed="1"/>
+    <w:lsdException w:name="index 2" w:semiHidden="1" w:unhideWhenUsed="1"/>
+    <w:lsdException w:name="index 3" w:semiHidden="1" w:unhideWhenUsed="1"/>
+    <w:lsdException w:name="index 4" w:semiHidden="1" w:unhideWhenUsed="1"/>
+    <w:lsdException w:name="index 5" w:semiHidden="1" w:unhideWhenUsed="1"/>
+    <w:lsdException w:name="index 6" w:semiHidden="1" w:unhideWhenUsed="1"/>
+    <w:lsdException w:name="index 7" w:semiHidden="1" w:unhideWhenUsed="1"/>
+    <w:lsdException w:name="index 8" w:semiHidden="1" w:unhideWhenUsed="1"/>
+    <w:lsdException w:name="index 9" w:semiHidden="1" w:unhideWhenUsed="1"/>
+    <w:lsdException w:name="toc 1" w:semiHidden="1" w:uiPriority="39" w:unhideWhenUsed="1"/>
+    <w:lsdException w:name="toc 2" w:semiHidden="1" w:uiPriority="39" w:unhideWhenUsed="1"/>
+    <w:lsdException w:name="toc 3" w:semiHidden="1" w:uiPriority="39" w:unhideWhenUsed="1"/>
+    <w:lsdException w:name="toc 4" w:semiHidden="1" w:uiPriority="39" w:unhideWhenUsed="1"/>
+    <w:lsdException w:name="toc 5" w:semiHidden="1" w:uiPriority="39" w:unhideWhenUsed="1"/>
+    <w:lsdException w:name="toc 6" w:semiHidden="1" w:uiPriority="39" w:unhideWhenUsed="1"/>
+    <w:lsdException w:name="toc 7" w:semiHidden="1" w:uiPriority="39" w:unhideWhenUsed="1"/>
+    <w:lsdException w:name="toc 8" w:semiHidden="1" w:uiPriority="39" w:unhideWhenUsed="1"/>
+    <w:lsdException w:name="toc 9" w:semiHidden="1" w:uiPriority="39" w:unhideWhenUsed="1"/>
+    <w:lsdException w:name="Normal Indent" w:semiHidden="1" w:unhideWhenUsed="1"/>
+    <w:lsdException w:name="footnote text" w:semiHidden="1" w:unhideWhenUsed="1"/>
+    <w:lsdException w:name="annotation text" w:semiHidden="1" w:unhideWhenUsed="1"/>
+    <w:lsdException w:name="header" w:semiHidden="1" w:unhideWhenUsed="1"/>
+    <w:lsdException w:name="footer" w:semiHidden="1" w:unhideWhenUsed="1"/>
+    <w:lsdException w:name="index heading" w:semiHidden="1" w:unhideWhenUsed="1"/>
+    <w:lsdException w:name="caption" w:semiHidden="1" w:uiPriority="35" w:unhideWhenUsed="1" w:qFormat="1"/>
+    <w:lsdException w:name="table of figures" w:semiHidden="1" w:unhideWhenUsed="1"/>
+    <w:lsdException w:name="envelope address" w:semiHidden="1" w:unhideWhenUsed="1"/>
+    <w:lsdException w:name="envelope return" w:semiHidden="1" w:unhideWhenUsed="1"/>
+    <w:lsdException w:name="footnote reference" w:semiHidden="1" w:unhideWhenUsed="1"/>
+    <w:lsdException w:name="annotation reference" w:semiHidden="1" w:unhideWhenUsed="1"/>
+    <w:lsdException w:name="line number" w:semiHidden="1" w:unhideWhenUsed="1"/>
+    <w:lsdException w:name="page number" w:semiHidden="1" w:unhideWhenUsed="1"/>
+    <w:lsdException w:name="endnote reference" w:semiHidden="1" w:unhideWhenUsed="1"/>
+    <w:lsdException w:name="endnote text" w:semiHidden="1" w:unhideWhenUsed="1"/>
+    <w:lsdException w:name="table of authorities" w:semiHidden="1" w:unhideWhenUsed="1"/>
+    <w:lsdException w:name="macro" w:semiHidden="1" w:unhideWhenUsed="1"/>
+    <w:lsdException w:name="toa heading" w:semiHidden="1" w:unhideWhenUsed="1"/>
+    <w:lsdException w:name="List" w:semiHidden="1" w:unhideWhenUsed="1"/>
+    <w:lsdException w:name="List Bullet" w:semiHidden="1" w:unhideWhenUsed="1"/>
+    <w:lsdException w:name="List Number" w:semiHidden="1" w:unhideWhenUsed="1"/>
+    <w:lsdException w:name="List 2" w:semiHidden="1" w:unhideWhenUsed="1"/>
+    <w:lsdException w:name="List 3" w:semiHidden="1" w:unhideWhenUsed="1"/>
+    <w:lsdException w:name="List 4" w:semiHidden="1" w:unhideWhenUsed="1"/>
+    <w:lsdException w:name="List 5" w:semiHidden="1" w:unhideWhenUsed="1"/>
+    <w:lsdException w:name="List Bullet 2" w:semiHidden="1" w:unhideWhenUsed="1"/>
+    <w:lsdException w:name="List Bullet 3" w:semiHidden="1" w:unhideWhenUsed="1"/>
+    <w:lsdException w:name="List Bullet 4" w:semiHidden="1" w:unhideWhenUsed="1"/>
+    <w:lsdException w:name="List Bullet 5" w:semiHidden="1" w:unhideWhenUsed="1"/>
+    <w:lsdException w:name="List Number 2" w:semiHidden="1" w:unhideWhenUsed="1"/>
+    <w:lsdException w:name="List Number 3" w:semiHidden="1" w:unhideWhenUsed="1"/>
+    <w:lsdException w:name="List Number 4" w:semiHidden="1" w:unhideWhenUsed="1"/>
+    <w:lsdException w:name="List Number 5" w:semiHidden="1" w:unhideWhenUsed="1"/>
+    <w:lsdException w:name="Title" w:uiPriority="10" w:qFormat="1"/>
+    <w:lsdException w:name="Closing" w:semiHidden="1" w:unhideWhenUsed="1"/>
+    <w:lsdException w:name="Signature" w:semiHidden="1" w:unhideWhenUsed="1"/>
+    <w:lsdException w:name="Default Paragraph Font" w:semiHidden="1" w:uiPriority="1" w:unhideWhenUsed="1"/>
+    <w:lsdException w:name="Body Text" w:semiHidden="1" w:unhideWhenUsed="1"/>
+    <w:lsdException w:name="Body Text Indent" w:semiHidden="1" w:unhideWhenUsed="1"/>
+    <w:lsdException w:name="List Continue" w:semiHidden="1" w:unhideWhenUsed="1"/>
+    <w:lsdException w:name="List Continue 2" w:semiHidden="1" w:unhideWhenUsed="1"/>
+    <w:lsdException w:name="List Continue 3" w:semiHidden="1" w:unhideWhenUsed="1"/>
+    <w:lsdException w:name="List Continue 4" w:semiHidden="1" w:unhideWhenUsed="1"/>
+    <w:lsdException w:name="List Continue 5" w:semiHidden="1" w:unhideWhenUsed="1"/>
+    <w:lsdException w:name="Message Header" w:semiHidden="1" w:unhideWhenUsed="1"/>
+    <w:lsdException w:name="Subtitle" w:uiPriority="11" w:qFormat="1"/>
+    <w:lsdException w:name="Salutation" w:semiHidden="1" w:unhideWhenUsed="1"/>
+    <w:lsdException w:name="Date" w:semiHidden="1" w:unhideWhenUsed="1"/>
+    <w:lsdException w:name="Body Text First Indent" w:semiHidden="1" w:unhideWhenUsed="1"/>
+    <w:lsdException w:name="Body Text First Indent 2" w:semiHidden="1" w:unhideWhenUsed="1"/>
+    <w:lsdException w:name="Note Heading" w:semiHidden="1" w:unhideWhenUsed="1"/>
+    <w:lsdException w:name="Body Text 2" w:semiHidden="1" w:unhideWhenUsed="1"/>
+    <w:lsdException w:name="Body Text 3" w:semiHidden="1" w:unhideWhenUsed="1"/>
+    <w:lsdException w:name="Body Text Indent 2" w:semiHidden="1" w:unhideWhenUsed="1"/>
+    <w:lsdException w:name="Body Text Indent 3" w:semiHidden="1" w:unhideWhenUsed="1"/>
+    <w:lsdException w:name="Block Text" w:semiHidden="1" w:unhideWhenUsed="1"/>
+    <w:lsdException w:name="Hyperlink" w:semiHidden="1" w:unhideWhenUsed="1"/>
+    <w:lsdException w:name="FollowedHyperlink" w:semiHidden="1" w:unhideWhenUsed="1"/>
+    <w:lsdException w:name="Strong" w:uiPriority="22" w:qFormat="1"/>
+    <w:lsdException w:name="Emphasis" w:uiPriority="20" w:qFormat="1"/>
+    <w:lsdException w:name="Document Map" w:semiHidden="1" w:unhideWhenUsed="1"/>
+    <w:lsdException w:name="Plain Text" w:semiHidden="1" w:unhideWhenUsed="1"/>
+    <w:lsdException w:name="E-mail Signature" w:semiHidden="1" w:unhideWhenUsed="1"/>
+    <w:lsdException w:name="HTML Top of Form" w:semiHidden="1" w:unhideWhenUsed="1"/>
+    <w:lsdException w:name="HTML Bottom of Form" w:semiHidden="1" w:unhideWhenUsed="1"/>
+    <w:lsdException w:name="Normal (Web)" w:semiHidden="1" w:unhideWhenUsed="1"/>
+    <w:lsdException w:name="HTML Acronym" w:semiHidden="1" w:unhideWhenUsed="1"/>
+    <w:lsdException w:name="HTML Address" w:semiHidden="1" w:unhideWhenUsed="1"/>
+    <w:lsdException w:name="HTML Cite" w:semiHidden="1" w:unhideWhenUsed="1"/>
+    <w:lsdException w:name="HTML Code" w:semiHidden="1" w:unhideWhenUsed="1"/>
+    <w:lsdException w:name="HTML Definition" w:semiHidden="1" w:unhideWhenUsed="1"/>
+    <w:lsdException w:name="HTML Keyboard" w:semiHidden="1" w:unhideWhenUsed="1"/>
+    <w:lsdException w:name="HTML Preformatted" w:semiHidden="1" w:unhideWhenUsed="1"/>
+    <w:lsdException w:name="HTML Sample" w:semiHidden="1" w:unhideWhenUsed="1"/>
+    <w:lsdException w:name="HTML Typewriter" w:semiHidden="1" w:unhideWhenUsed="1"/>
+    <w:lsdException w:name="HTML Variable" w:semiHidden="1" w:unhideWhenUsed="1"/>
+    <w:lsdException w:name="Normal Table" w:semiHidden="1" w:unhideWhenUsed="1"/>
+    <w:lsdException w:name="annotation subject" w:semiHidden="1" w:unhideWhenUsed="1"/>
+    <w:lsdException w:name="No List" w:semiHidden="1" w:unhideWhenUsed="1"/>
+    <w:lsdException w:name="Outline List 1" w:semiHidden="1" w:unhideWhenUsed="1"/>
+    <w:lsdException w:name="Outline List 2" w:semiHidden="1" w:unhideWhenUsed="1"/>
+    <w:lsdException w:name="Outline List 3" w:semiHidden="1" w:unhideWhenUsed="1"/>
+    <w:lsdException w:name="Table Simple 1" w:semiHidden="1" w:unhideWhenUsed="1"/>
+    <w:lsdException w:name="Table Simple 2" w:semiHidden="1" w:unhideWhenUsed="1"/>
+    <w:lsdException w:name="Table Simple 3" w:semiHidden="1" w:unhideWhenUsed="1"/>
+    <w:lsdException w:name="Table Classic 1" w:semiHidden="1" w:unhideWhenUsed="1"/>
+    <w:lsdException w:name="Table Classic 2" w:semiHidden="1" w:unhideWhenUsed="1"/>
+    <w:lsdException w:name="Table Classic 3" w:semiHidden="1" w:unhideWhenUsed="1"/>
+    <w:lsdException w:name="Table Classic 4" w:semiHidden="1" w:unhideWhenUsed="1"/>
+    <w:lsdException w:name="Table Colorful 1" w:semiHidden="1" w:unhideWhenUsed="1"/>
+    <w:lsdException w:name="Table Colorful 2" w:semiHidden="1" w:unhideWhenUsed="1"/>
+    <w:lsdException w:name="Table Colorful 3" w:semiHidden="1" w:unhideWhenUsed="1"/>
+    <w:lsdException w:name="Table Columns 1" w:semiHidden="1" w:unhideWhenUsed="1"/>
+    <w:lsdException w:name="Table Columns 2" w:semiHidden="1" w:unhideWhenUsed="1"/>
+    <w:lsdException w:name="Table Columns 3" w:semiHidden="1" w:unhideWhenUsed="1"/>
+    <w:lsdException w:name="Table Columns 4" w:semiHidden="1" w:unhideWhenUsed="1"/>
+    <w:lsdException w:name="Table Columns 5" w:semiHidden="1" w:unhideWhenUsed="1"/>
+    <w:lsdException w:name="Table Grid 1" w:semiHidden="1" w:unhideWhenUsed="1"/>
+    <w:lsdException w:name="Table Grid 2" w:semiHidden="1" w:unhideWhenUsed="1"/>
+    <w:lsdException w:name="Table Grid 3" w:semiHidden="1" w:unhideWhenUsed="1"/>
+    <w:lsdException w:name="Table Grid 4" w:semiHidden="1" w:unhideWhenUsed="1"/>
+    <w:lsdException w:name="Table Grid 5" w:semiHidden="1" w:unhideWhenUsed="1"/>
+    <w:lsdException w:name="Table Grid 6" w:semiHidden="1" w:unhideWhenUsed="1"/>
+    <w:lsdException w:name="Table Grid 7" w:semiHidden="1" w:unhideWhenUsed="1"/>
+    <w:lsdException w:name="Table Grid 8" w:semiHidden="1" w:unhideWhenUsed="1"/>
+    <w:lsdException w:name="Table List 1" w:semiHidden="1" w:unhideWhenUsed="1"/>
+    <w:lsdException w:name="Table List 2" w:semiHidden="1" w:unhideWhenUsed="1"/>
+    <w:lsdException w:name="Table List 3" w:semiHidden="1" w:unhideWhenUsed="1"/>
+    <w:lsdException w:name="Table List 4" w:semiHidden="1" w:unhideWhenUsed="1"/>
+    <w:lsdException w:name="Table List 5" w:semiHidden="1" w:unhideWhenUsed="1"/>
+    <w:lsdException w:name="Table List 6" w:semiHidden="1" w:unhideWhenUsed="1"/>
+    <w:lsdException w:name="Table List 7" w:semiHidden="1" w:unhideWhenUsed="1"/>
+    <w:lsdException w:name="Table List 8" w:semiHidden="1" w:unhideWhenUsed="1"/>
+    <w:lsdException w:name="Table 3D effects 1" w:semiHidden="1" w:unhideWhenUsed="1"/>
+    <w:lsdException w:name="Table 3D effects 2" w:semiHidden="1" w:unhideWhenUsed="1"/>
+    <w:lsdException w:name="Table 3D effects 3" w:semiHidden="1" w:unhideWhenUsed="1"/>
+    <w:lsdException w:name="Table Contemporary" w:semiHidden="1" w:unhideWhenUsed="1"/>
+    <w:lsdException w:name="Table Elegant" w:semiHidden="1" w:unhideWhenUsed="1"/>
+    <w:lsdException w:name="Table Professional" w:semiHidden="1" w:unhideWhenUsed="1"/>
+    <w:lsdException w:name="Table Subtle 1" w:semiHidden="1" w:unhideWhenUsed="1"/>
+    <w:lsdException w:name="Table Subtle 2" w:semiHidden="1" w:unhideWhenUsed="1"/>
+    <w:lsdException w:name="Table Web 1" w:semiHidden="1" w:unhideWhenUsed="1"/>
+    <w:lsdException w:name="Table Web 2" w:semiHidden="1" w:unhideWhenUsed="1"/>
+    <w:lsdException w:name="Table Web 3" w:semiHidden="1" w:unhideWhenUsed="1"/>
+    <w:lsdException w:name="Balloon Text" w:semiHidden="1" w:unhideWhenUsed="1"/>
+    <w:lsdException w:name="Table Grid" w:uiPriority="39"/>
+    <w:lsdException w:name="Table Theme" w:semiHidden="1" w:unhideWhenUsed="1"/>
+    <w:lsdException w:name="Note Level 1" w:semiHidden="1" w:unhideWhenUsed="1"/>
+    <w:lsdException w:name="Note Level 2" w:semiHidden="1" w:unhideWhenUsed="1"/>
+    <w:lsdException w:name="Note Level 3" w:semiHidden="1" w:unhideWhenUsed="1"/>
+    <w:lsdException w:name="Note Level 4" w:semiHidden="1" w:unhideWhenUsed="1"/>
+    <w:lsdException w:name="Note Level 5" w:semiHidden="1" w:unhideWhenUsed="1"/>
+    <w:lsdException w:name="Note Level 6" w:semiHidden="1" w:unhideWhenUsed="1"/>
+    <w:lsdException w:name="Note Level 7" w:semiHidden="1" w:unhideWhenUsed="1"/>
+    <w:lsdException w:name="Note Level 8" w:semiHidden="1" w:unhideWhenUsed="1"/>
+    <w:lsdException w:name="Note Level 9" w:semiHidden="1" w:unhideWhenUsed="1"/>
+    <w:lsdException w:name="Placeholder Text" w:semiHidden="1"/>
+    <w:lsdException w:name="No Spacing" w:uiPriority="1" w:qFormat="1"/>
+    <w:lsdException w:name="Light Shading" w:uiPriority="60"/>
+    <w:lsdException w:name="Light List" w:uiPriority="61"/>
+    <w:lsdException w:name="Light Grid" w:uiPriority="62"/>
+    <w:lsdException w:name="Medium Shading 1" w:uiPriority="63"/>
+    <w:lsdException w:name="Medium Shading 2" w:uiPriority="64"/>
+    <w:lsdException w:name="Medium List 1" w:uiPriority="65"/>
+    <w:lsdException w:name="Medium List 2" w:uiPriority="66"/>
+    <w:lsdException w:name="Medium Grid 1" w:uiPriority="67"/>
+    <w:lsdException w:name="Medium Grid 2" w:uiPriority="68"/>
+    <w:lsdException w:name="Medium Grid 3" w:uiPriority="69"/>
+    <w:lsdException w:name="Dark List" w:uiPriority="70"/>
+    <w:lsdException w:name="Colorful Shading" w:uiPriority="71"/>
+    <w:lsdException w:name="Colorful List" w:uiPriority="72"/>
+    <w:lsdException w:name="Colorful Grid" w:uiPriority="73"/>
+    <w:lsdException w:name="Light Shading Accent 1" w:uiPriority="60"/>
+    <w:lsdException w:name="Light List Accent 1" w:uiPriority="61"/>
+    <w:lsdException w:name="Light Grid Accent 1" w:uiPriority="62"/>
+    <w:lsdException w:name="Medium Shading 1 Accent 1" w:uiPriority="63"/>
+    <w:lsdException w:name="Medium Shading 2 Accent 1" w:uiPriority="64"/>
+    <w:lsdException w:name="Medium List 1 Accent 1" w:uiPriority="65"/>
+    <w:lsdException w:name="Revision" w:semiHidden="1"/>
+    <w:lsdException w:name="List Paragraph" w:uiPriority="34" w:qFormat="1"/>
+    <w:lsdException w:name="Quote" w:uiPriority="29" w:qFormat="1"/>
+    <w:lsdException w:name="Intense Quote" w:uiPriority="30" w:qFormat="1"/>
+    <w:lsdException w:name="Medium List 2 Accent 1" w:uiPriority="66"/>
+    <w:lsdException w:name="Medium Grid 1 Accent 1" w:uiPriority="67"/>
+    <w:lsdException w:name="Medium Grid 2 Accent 1" w:uiPriority="68"/>
+    <w:lsdException w:name="Medium Grid 3 Accent 1" w:uiPriority="69"/>
+    <w:lsdException w:name="Dark List Accent 1" w:uiPriority="70"/>
+    <w:lsdException w:name="Colorful Shading Accent 1" w:uiPriority="71"/>
+    <w:lsdException w:name="Colorful List Accent 1" w:uiPriority="72"/>
+    <w:lsdException w:name="Colorful Grid Accent 1" w:uiPriority="73"/>
+    <w:lsdException w:name="Light Shading Accent 2" w:uiPriority="60"/>
+    <w:lsdException w:name="Light List Accent 2" w:uiPriority="61"/>
+    <w:lsdException w:name="Light Grid Accent 2" w:uiPriority="62"/>
+    <w:lsdException w:name="Medium Shading 1 Accent 2" w:uiPriority="63"/>
+    <w:lsdException w:name="Medium Shading 2 Accent 2" w:uiPriority="64"/>
+    <w:lsdException w:name="Medium List 1 Accent 2" w:uiPriority="65"/>
+    <w:lsdException w:name="Medium List 2 Accent 2" w:uiPriority="66"/>
+    <w:lsdException w:name="Medium Grid 1 Accent 2" w:uiPriority="67"/>
+    <w:lsdException w:name="Medium Grid 2 Accent 2" w:uiPriority="68"/>
+    <w:lsdException w:name="Medium Grid 3 Accent 2" w:uiPriority="69"/>
+    <w:lsdException w:name="Dark List Accent 2" w:uiPriority="70"/>
+    <w:lsdException w:name="Colorful Shading Accent 2" w:uiPriority="71"/>
+    <w:lsdException w:name="Colorful List Accent 2" w:uiPriority="72"/>
+    <w:lsdException w:name="Colorful Grid Accent 2" w:uiPriority="73"/>
+    <w:lsdException w:name="Light Shading Accent 3" w:uiPriority="60"/>
+    <w:lsdException w:name="Light List Accent 3" w:uiPriority="61"/>
+    <w:lsdException w:name="Light Grid Accent 3" w:uiPriority="62"/>
+    <w:lsdException w:name="Medium Shading 1 Accent 3" w:uiPriority="63"/>
+    <w:lsdException w:name="Medium Shading 2 Accent 3" w:uiPriority="64"/>
+    <w:lsdException w:name="Medium List 1 Accent 3" w:uiPriority="65"/>
+    <w:lsdException w:name="Medium List 2 Accent 3" w:uiPriority="66"/>
+    <w:lsdException w:name="Medium Grid 1 Accent 3" w:uiPriority="67"/>
+    <w:lsdException w:name="Medium Grid 2 Accent 3" w:uiPriority="68"/>
+    <w:lsdException w:name="Medium Grid 3 Accent 3" w:uiPriority="69"/>
+    <w:lsdException w:name="Dark List Accent 3" w:uiPriority="70"/>
+    <w:lsdException w:name="Colorful Shading Accent 3" w:uiPriority="71"/>
+    <w:lsdException w:name="Colorful List Accent 3" w:uiPriority="72"/>
+    <w:lsdException w:name="Colorful Grid Accent 3" w:uiPriority="73"/>
+    <w:lsdException w:name="Light Shading Accent 4" w:uiPriority="60"/>
+    <w:lsdException w:name="Light List Accent 4" w:uiPriority="61"/>
+    <w:lsdException w:name="Light Grid Accent 4" w:uiPriority="62"/>
+    <w:lsdException w:name="Medium Shading 1 Accent 4" w:uiPriority="63"/>
+    <w:lsdException w:name="Medium Shading 2 Accent 4" w:uiPriority="64"/>
+    <w:lsdException w:name="Medium List 1 Accent 4" w:uiPriority="65"/>
+    <w:lsdException w:name="Medium List 2 Accent 4" w:uiPriority="66"/>
+    <w:lsdException w:name="Medium Grid 1 Accent 4" w:uiPriority="67"/>
+    <w:lsdException w:name="Medium Grid 2 Accent 4" w:uiPriority="68"/>
+    <w:lsdException w:name="Medium Grid 3 Accent 4" w:uiPriority="69"/>
+    <w:lsdException w:name="Dark List Accent 4" w:uiPriority="70"/>
+    <w:lsdException w:name="Colorful Shading Accent 4" w:uiPriority="71"/>
+    <w:lsdException w:name="Colorful List Accent 4" w:uiPriority="72"/>
+    <w:lsdException w:name="Colorful Grid Accent 4" w:uiPriority="73"/>
+    <w:lsdException w:name="Light Shading Accent 5" w:uiPriority="60"/>
+    <w:lsdException w:name="Light List Accent 5" w:uiPriority="61"/>
+    <w:lsdException w:name="Light Grid Accent 5" w:uiPriority="62"/>
+    <w:lsdException w:name="Medium Shading 1 Accent 5" w:uiPriority="63"/>
+    <w:lsdException w:name="Medium Shading 2 Accent 5" w:uiPriority="64"/>
+    <w:lsdException w:name="Medium List 1 Accent 5" w:uiPriority="65"/>
+    <w:lsdException w:name="Medium List 2 Accent 5" w:uiPriority="66"/>
+    <w:lsdException w:name="Medium Grid 1 Accent 5" w:uiPriority="67"/>
+    <w:lsdException w:name="Medium Grid 2 Accent 5" w:uiPriority="68"/>
+    <w:lsdException w:name="Medium Grid 3 Accent 5" w:uiPriority="69"/>
+    <w:lsdException w:name="Dark List Accent 5" w:uiPriority="70"/>
+    <w:lsdException w:name="Colorful Shading Accent 5" w:uiPriority="71"/>
+    <w:lsdException w:name="Colorful List Accent 5" w:uiPriority="72"/>
+    <w:lsdException w:name="Colorful Grid Accent 5" w:uiPriority="73"/>
+    <w:lsdException w:name="Light Shading Accent 6" w:uiPriority="60"/>
+    <w:lsdException w:name="Light List Accent 6" w:uiPriority="61"/>
+    <w:lsdException w:name="Light Grid Accent 6" w:uiPriority="62"/>
+    <w:lsdException w:name="Medium Shading 1 Accent 6" w:uiPriority="63"/>
+    <w:lsdException w:name="Medium Shading 2 Accent 6" w:uiPriority="64"/>
+    <w:lsdException w:name="Medium List 1 Accent 6" w:uiPriority="65"/>
+    <w:lsdException w:name="Medium List 2 Accent 6" w:uiPriority="66"/>
+    <w:lsdException w:name="Medium Grid 1 Accent 6" w:uiPriority="67"/>
+    <w:lsdException w:name="Medium Grid 2 Accent 6" w:uiPriority="68"/>
+    <w:lsdException w:name="Medium Grid 3 Accent 6" w:uiPriority="69"/>
+    <w:lsdException w:name="Dark List Accent 6" w:uiPriority="70"/>
+    <w:lsdException w:name="Colorful Shading Accent 6" w:uiPriority="71"/>
+    <w:lsdException w:name="Colorful List Accent 6" w:uiPriority="72"/>
+    <w:lsdException w:name="Colorful Grid Accent 6" w:uiPriority="73"/>
+    <w:lsdException w:name="Subtle Emphasis" w:uiPriority="19" w:qFormat="1"/>
+    <w:lsdException w:name="Intense Emphasis" w:uiPriority="21" w:qFormat="1"/>
+    <w:lsdException w:name="Subtle Reference" w:uiPriority="31" w:qFormat="1"/>
+    <w:lsdException w:name="Intense Reference" w:uiPriority="32" w:qFormat="1"/>
+    <w:lsdException w:name="Book Title" w:uiPriority="33" w:qFormat="1"/>
+    <w:lsdException w:name="Bibliography" w:semiHidden="1" w:uiPriority="37" w:unhideWhenUsed="1"/>
+    <w:lsdException w:name="TOC Heading" w:semiHidden="1" w:uiPriority="39" w:unhideWhenUsed="1" w:qFormat="1"/>
+    <w:lsdException w:name="Plain Table 1" w:uiPriority="41"/>
+    <w:lsdException w:name="Plain Table 2" w:uiPriority="42"/>
+    <w:lsdException w:name="Plain Table 3" w:uiPriority="43"/>
+    <w:lsdException w:name="Plain Table 4" w:uiPriority="44"/>
+    <w:lsdException w:name="Plain Table 5" w:uiPriority="45"/>
+    <w:lsdException w:name="Grid Table Light" w:uiPriority="40"/>
+    <w:lsdException w:name="Grid Table 1 Light" w:uiPriority="46"/>
+    <w:lsdException w:name="Grid Table 2" w:uiPriority="47"/>
+    <w:lsdException w:name="Grid Table 3" w:uiPriority="48"/>
+    <w:lsdException w:name="Grid Table 4" w:uiPriority="49"/>
+    <w:lsdException w:name="Grid Table 5 Dark" w:uiPriority="50"/>
+    <w:lsdException w:name="Grid Table 6 Colorful" w:uiPriority="51"/>
+    <w:lsdException w:name="Grid Table 7 Colorful" w:uiPriority="52"/>
+    <w:lsdException w:name="Grid Table 1 Light Accent 1" w:uiPriority="46"/>
+    <w:lsdException w:name="Grid Table 2 Accent 1" w:uiPriority="47"/>
+    <w:lsdException w:name="Grid Table 3 Accent 1" w:uiPriority="48"/>
+    <w:lsdException w:name="Grid Table 4 Accent 1" w:uiPriority="49"/>
+    <w:lsdException w:name="Grid Table 5 Dark Accent 1" w:uiPriority="50"/>
+    <w:lsdException w:name="Grid Table 6 Colorful Accent 1" w:uiPriority="51"/>
+    <w:lsdException w:name="Grid Table 7 Colorful Accent 1" w:uiPriority="52"/>
+    <w:lsdException w:name="Grid Table 1 Light Accent 2" w:uiPriority="46"/>
+    <w:lsdException w:name="Grid Table 2 Accent 2" w:uiPriority="47"/>
+    <w:lsdException w:name="Grid Table 3 Accent 2" w:uiPriority="48"/>
+    <w:lsdException w:name="Grid Table 4 Accent 2" w:uiPriority="49"/>
+    <w:lsdException w:name="Grid Table 5 Dark Accent 2" w:uiPriority="50"/>
+    <w:lsdException w:name="Grid Table 6 Colorful Accent 2" w:uiPriority="51"/>
+    <w:lsdException w:name="Grid Table 7 Colorful Accent 2" w:uiPriority="52"/>
+    <w:lsdException w:name="Grid Table 1 Light Accent 3" w:uiPriority="46"/>
+    <w:lsdException w:name="Grid Table 2 Accent 3" w:uiPriority="47"/>
+    <w:lsdException w:name="Grid Table 3 Accent 3" w:uiPriority="48"/>
+    <w:lsdException w:name="Grid Table 4 Accent 3" w:uiPriority="49"/>
+    <w:lsdException w:name="Grid Table 5 Dark Accent 3" w:uiPriority="50"/>
+    <w:lsdException w:name="Grid Table 6 Colorful Accent 3" w:uiPriority="51"/>
+    <w:lsdException w:name="Grid Table 7 Colorful Accent 3" w:uiPriority="52"/>
+    <w:lsdException w:name="Grid Table 1 Light Accent 4" w:uiPriority="46"/>
+    <w:lsdException w:name="Grid Table 2 Accent 4" w:uiPriority="47"/>
+    <w:lsdException w:name="Grid Table 3 Accent 4" w:uiPriority="48"/>
+    <w:lsdException w:name="Grid Table 4 Accent 4" w:uiPriority="49"/>
+    <w:lsdException w:name="Grid Table 5 Dark Accent 4" w:uiPriority="50"/>
+    <w:lsdException w:name="Grid Table 6 Colorful Accent 4" w:uiPriority="51"/>
+    <w:lsdException w:name="Grid Table 7 Colorful Accent 4" w:uiPriority="52"/>
+    <w:lsdException w:name="Grid Table 1 Light Accent 5" w:uiPriority="46"/>
+    <w:lsdException w:name="Grid Table 2 Accent 5" w:uiPriority="47"/>
+    <w:lsdException w:name="Grid Table 3 Accent 5" w:uiPriority="48"/>
+    <w:lsdException w:name="Grid Table 4 Accent 5" w:uiPriority="49"/>
+    <w:lsdException w:name="Grid Table 5 Dark Accent 5" w:uiPriority="50"/>
+    <w:lsdException w:name="Grid Table 6 Colorful Accent 5" w:uiPriority="51"/>
+    <w:lsdException w:name="Grid Table 7 Colorful Accent 5" w:uiPriority="52"/>
+    <w:lsdException w:name="Grid Table 1 Light Accent 6" w:uiPriority="46"/>
+    <w:lsdException w:name="Grid Table 2 Accent 6" w:uiPriority="47"/>
+    <w:lsdException w:name="Grid Table 3 Accent 6" w:uiPriority="48"/>
+    <w:lsdException w:name="Grid Table 4 Accent 6" w:uiPriority="49"/>
+    <w:lsdException w:name="Grid Table 5 Dark Accent 6" w:uiPriority="50"/>
+    <w:lsdException w:name="Grid Table 6 Colorful Accent 6" w:uiPriority="51"/>
+    <w:lsdException w:name="Grid Table 7 Colorful Accent 6" w:uiPriority="52"/>
+    <w:lsdException w:name="List Table 1 Light" w:uiPriority="46"/>
+    <w:lsdException w:name="List Table 2" w:uiPriority="47"/>
+    <w:lsdException w:name="List Table 3" w:uiPriority="48"/>
+    <w:lsdException w:name="List Table 4" w:uiPriority="49"/>
+    <w:lsdException w:name="List Table 5 Dark" w:uiPriority="50"/>
+    <w:lsdException w:name="List Table 6 Colorful" w:uiPriority="51"/>
+    <w:lsdException w:name="List Table 7 Colorful" w:uiPriority="52"/>
+    <w:lsdException w:name="List Table 1 Light Accent 1" w:uiPriority="46"/>
+    <w:lsdException w:name="List Table 2 Accent 1" w:uiPriority="47"/>
+    <w:lsdException w:name="List Table 3 Accent 1" w:uiPriority="48"/>
+    <w:lsdException w:name="List Table 4 Accent 1" w:uiPriority="49"/>
+    <w:lsdException w:name="List Table 5 Dark Accent 1" w:uiPriority="50"/>
+    <w:lsdException w:name="List Table 6 Colorful Accent 1" w:uiPriority="51"/>
+    <w:lsdException w:name="List Table 7 Colorful Accent 1" w:uiPriority="52"/>
+    <w:lsdException w:name="List Table 1 Light Accent 2" w:uiPriority="46"/>
+    <w:lsdException w:name="List Table 2 Accent 2" w:uiPriority="47"/>
+    <w:lsdException w:name="List Table 3 Accent 2" w:uiPriority="48"/>
+    <w:lsdException w:name="List Table 4 Accent 2" w:uiPriority="49"/>
+    <w:lsdException w:name="List Table 5 Dark Accent 2" w:uiPriority="50"/>
+    <w:lsdException w:name="List Table 6 Colorful Accent 2" w:uiPriority="51"/>
+    <w:lsdException w:name="List Table 7 Colorful Accent 2" w:uiPriority="52"/>
+    <w:lsdException w:name="List Table 1 Light Accent 3" w:uiPriority="46"/>
+    <w:lsdException w:name="List Table 2 Accent 3" w:uiPriority="47"/>
+    <w:lsdException w:name="List Table 3 Accent 3" w:uiPriority="48"/>
+    <w:lsdException w:name="List Table 4 Accent 3" w:uiPriority="49"/>
+    <w:lsdException w:name="List Table 5 Dark Accent 3" w:uiPriority="50"/>
+    <w:lsdException w:name="List Table 6 Colorful Accent 3" w:uiPriority="51"/>
+    <w:lsdException w:name="List Table 7 Colorful Accent 3" w:uiPriority="52"/>
+    <w:lsdException w:name="List Table 1 Light Accent 4" w:uiPriority="46"/>
+    <w:lsdException w:name="List Table 2 Accent 4" w:uiPriority="47"/>
+    <w:lsdException w:name="List Table 3 Accent 4" w:uiPriority="48"/>
+    <w:lsdException w:name="List Table 4 Accent 4" w:uiPriority="49"/>
+    <w:lsdException w:name="List Table 5 Dark Accent 4" w:uiPriority="50"/>
+    <w:lsdException w:name="List Table 6 Colorful Accent 4" w:uiPriority="51"/>
+    <w:lsdException w:name="List Table 7 Colorful Accent 4" w:uiPriority="52"/>
+    <w:lsdException w:name="List Table 1 Light Accent 5" w:uiPriority="46"/>
+    <w:lsdException w:name="List Table 2 Accent 5" w:uiPriority="47"/>
+    <w:lsdException w:name="List Table 3 Accent 5" w:uiPriority="48"/>
+    <w:lsdException w:name="List Table 4 Accent 5" w:uiPriority="49"/>
+    <w:lsdException w:name="List Table 5 Dark Accent 5" w:uiPriority="50"/>
+    <w:lsdException w:name="List Table 6 Colorful Accent 5" w:uiPriority="51"/>
+    <w:lsdException w:name="List Table 7 Colorful Accent 5" w:uiPriority="52"/>
+    <w:lsdException w:name="List Table 1 Light Accent 6" w:uiPriority="46"/>
+    <w:lsdException w:name="List Table 2 Accent 6" w:uiPriority="47"/>
+    <w:lsdException w:name="List Table 3 Accent 6" w:uiPriority="48"/>
+    <w:lsdException w:name="List Table 4 Accent 6" w:uiPriority="49"/>
+    <w:lsdException w:name="List Table 5 Dark Accent 6" w:uiPriority="50"/>
+    <w:lsdException w:name="List Table 6 Colorful Accent 6" w:uiPriority="51"/>
+    <w:lsdException w:name="List Table 7 Colorful Accent 6" w:uiPriority="52"/>
+    <w:lsdException w:name="Mention" w:semiHidden="1" w:unhideWhenUsed="1"/>
+    <w:lsdException w:name="Smart Hyperlink" w:semiHidden="1" w:unhideWhenUsed="1"/>
+  </w:latentStyles>
   <w:style w:type="paragraph" w:default="1" w:styleId="Normal">
     <w:name w:val="Normal"/>
-    <w:next w:val="Normal"/>
-    <w:pPr/>
     <w:rPr>
       <w:sz w:val="24"/>
       <w:szCs w:val="24"/>
-      <w:lang w:val="en-US" w:eastAsia="en-US" w:bidi="ar-SA"/>
     </w:rPr>
   </w:style>
-  <w:style w:type="character" w:default="1" w:styleId="Default Paragraph Font">
+  <w:style w:type="character" w:default="1" w:styleId="DefaultParagraphFont">
     <w:name w:val="Default Paragraph Font"/>
-    <w:next w:val="Default Paragraph Font"/>
+    <w:uiPriority w:val="1"/>
+    <w:semiHidden/>
+    <w:unhideWhenUsed/>
+  </w:style>
+  <w:style w:type="table" w:default="1" w:styleId="TableNormal">
+    <w:name w:val="Normal Table"/>
+    <w:uiPriority w:val="99"/>
+    <w:semiHidden/>
+    <w:unhideWhenUsed/>
+    <w:tblPr>
+      <w:tblInd w:w="0" w:type="dxa"/>
+      <w:tblCellMar>
+        <w:top w:w="0" w:type="dxa"/>
+        <w:left w:w="108" w:type="dxa"/>
+        <w:bottom w:w="0" w:type="dxa"/>
+        <w:right w:w="108" w:type="dxa"/>
+      </w:tblCellMar>
+    </w:tblPr>
+  </w:style>
+  <w:style w:type="numbering" w:default="1" w:styleId="NoList">
+    <w:name w:val="No List"/>
+    <w:uiPriority w:val="99"/>
+    <w:semiHidden/>
+    <w:unhideWhenUsed/>
   </w:style>
   <w:style w:type="character" w:styleId="Hyperlink">
     <w:name w:val="Hyperlink"/>
@@ -1159,149 +1456,44 @@
       <w:u w:val="single"/>
     </w:rPr>
   </w:style>
-  <w:style w:type="table" w:default="1" w:styleId="Table Normal">
-    <w:name w:val="Table Normal"/>
-    <w:next w:val="Table Normal"/>
-    <w:pPr/>
-    <w:tblPr>
-      <w:tblInd w:w="0" w:type="dxa"/>
-    </w:tblPr>
-    <w:trPr/>
-    <w:tcPr/>
-    <w:tblStylePr w:type="firstRow"/>
-    <w:tblStylePr w:type="lastRow"/>
-    <w:tblStylePr w:type="firstCol"/>
-    <w:tblStylePr w:type="lastCol"/>
-    <w:tblStylePr w:type="band1Vert"/>
-    <w:tblStylePr w:type="band2Vert"/>
-    <w:tblStylePr w:type="band1Horz"/>
-    <w:tblStylePr w:type="band2Horz"/>
-    <w:tblStylePr w:type="neCell"/>
-    <w:tblStylePr w:type="nwCell"/>
-    <w:tblStylePr w:type="seCell"/>
-    <w:tblStylePr w:type="swCell"/>
-  </w:style>
-  <w:style w:type="numbering" w:default="1" w:styleId="No List">
-    <w:name w:val="No List"/>
-    <w:next w:val="No List"/>
-    <w:pPr/>
-  </w:style>
-  <w:style w:type="paragraph" w:styleId="Header &amp; Footer">
+  <w:style w:type="paragraph" w:customStyle="1" w:styleId="HeaderFooter">
     <w:name w:val="Header &amp; Footer"/>
-    <w:next w:val="Header &amp; Footer"/>
     <w:pPr>
-      <w:keepNext w:val="0"/>
-      <w:keepLines w:val="0"/>
-      <w:pageBreakBefore w:val="0"/>
-      <w:widowControl w:val="1"/>
-      <w:shd w:val="clear" w:color="auto" w:fill="auto"/>
       <w:tabs>
         <w:tab w:val="right" w:pos="9020"/>
       </w:tabs>
-      <w:suppressAutoHyphens w:val="0"/>
-      <w:bidi w:val="0"/>
-      <w:spacing w:before="0" w:after="0" w:line="240" w:lineRule="auto"/>
-      <w:ind w:left="0" w:right="0" w:firstLine="0"/>
-      <w:jc w:val="left"/>
-      <w:outlineLvl w:val="9"/>
     </w:pPr>
     <w:rPr>
-      <w:rFonts w:ascii="Helvetica Neue" w:cs="Arial Unicode MS" w:hAnsi="Helvetica Neue" w:eastAsia="Arial Unicode MS"/>
-      <w:b w:val="0"/>
-      <w:bCs w:val="0"/>
-      <w:i w:val="0"/>
-      <w:iCs w:val="0"/>
-      <w:caps w:val="0"/>
-      <w:smallCaps w:val="0"/>
-      <w:strike w:val="0"/>
-      <w:dstrike w:val="0"/>
-      <w:outline w:val="0"/>
+      <w:rFonts w:ascii="Helvetica Neue" w:hAnsi="Helvetica Neue" w:cs="Arial Unicode MS"/>
       <w:color w:val="000000"/>
-      <w:spacing w:val="0"/>
-      <w:kern w:val="0"/>
-      <w:position w:val="0"/>
       <w:sz w:val="24"/>
       <w:szCs w:val="24"/>
-      <w:u w:val="none"/>
-      <w:vertAlign w:val="baseline"/>
     </w:rPr>
   </w:style>
-  <w:style w:type="paragraph" w:styleId="Body">
+  <w:style w:type="paragraph" w:customStyle="1" w:styleId="Body">
     <w:name w:val="Body"/>
-    <w:next w:val="Body"/>
+    <w:rPr>
+      <w:rFonts w:ascii="Calibri" w:eastAsia="Calibri" w:hAnsi="Calibri" w:cs="Calibri"/>
+      <w:color w:val="000000"/>
+      <w:sz w:val="24"/>
+      <w:szCs w:val="24"/>
+      <w:u w:color="000000"/>
+    </w:rPr>
+  </w:style>
+  <w:style w:type="paragraph" w:styleId="ListParagraph">
+    <w:name w:val="List Paragraph"/>
     <w:pPr>
-      <w:keepNext w:val="0"/>
-      <w:keepLines w:val="0"/>
-      <w:pageBreakBefore w:val="0"/>
-      <w:widowControl w:val="1"/>
-      <w:shd w:val="clear" w:color="auto" w:fill="auto"/>
-      <w:suppressAutoHyphens w:val="0"/>
-      <w:bidi w:val="0"/>
-      <w:spacing w:before="0" w:after="0" w:line="240" w:lineRule="auto"/>
-      <w:ind w:left="0" w:right="0" w:firstLine="0"/>
-      <w:jc w:val="left"/>
-      <w:outlineLvl w:val="9"/>
+      <w:ind w:left="720"/>
     </w:pPr>
     <w:rPr>
-      <w:rFonts w:ascii="Calibri" w:cs="Calibri" w:hAnsi="Calibri" w:eastAsia="Calibri"/>
-      <w:b w:val="0"/>
-      <w:bCs w:val="0"/>
-      <w:i w:val="0"/>
-      <w:iCs w:val="0"/>
-      <w:caps w:val="0"/>
-      <w:smallCaps w:val="0"/>
-      <w:strike w:val="0"/>
-      <w:dstrike w:val="0"/>
-      <w:outline w:val="0"/>
+      <w:rFonts w:ascii="Calibri" w:eastAsia="Calibri" w:hAnsi="Calibri" w:cs="Calibri"/>
       <w:color w:val="000000"/>
-      <w:spacing w:val="0"/>
-      <w:kern w:val="0"/>
-      <w:position w:val="0"/>
       <w:sz w:val="24"/>
       <w:szCs w:val="24"/>
-      <w:u w:val="none" w:color="000000"/>
-      <w:vertAlign w:val="baseline"/>
+      <w:u w:color="000000"/>
     </w:rPr>
   </w:style>
-  <w:style w:type="paragraph" w:styleId="List Paragraph">
-    <w:name w:val="List Paragraph"/>
-    <w:next w:val="List Paragraph"/>
-    <w:pPr>
-      <w:keepNext w:val="0"/>
-      <w:keepLines w:val="0"/>
-      <w:pageBreakBefore w:val="0"/>
-      <w:widowControl w:val="1"/>
-      <w:shd w:val="clear" w:color="auto" w:fill="auto"/>
-      <w:suppressAutoHyphens w:val="0"/>
-      <w:bidi w:val="0"/>
-      <w:spacing w:before="0" w:after="0" w:line="240" w:lineRule="auto"/>
-      <w:ind w:left="720" w:right="0" w:firstLine="0"/>
-      <w:jc w:val="left"/>
-      <w:outlineLvl w:val="9"/>
-    </w:pPr>
-    <w:rPr>
-      <w:rFonts w:ascii="Calibri" w:cs="Calibri" w:hAnsi="Calibri" w:eastAsia="Calibri"/>
-      <w:b w:val="0"/>
-      <w:bCs w:val="0"/>
-      <w:i w:val="0"/>
-      <w:iCs w:val="0"/>
-      <w:caps w:val="0"/>
-      <w:smallCaps w:val="0"/>
-      <w:strike w:val="0"/>
-      <w:dstrike w:val="0"/>
-      <w:outline w:val="0"/>
-      <w:color w:val="000000"/>
-      <w:spacing w:val="0"/>
-      <w:kern w:val="0"/>
-      <w:position w:val="0"/>
-      <w:sz w:val="24"/>
-      <w:szCs w:val="24"/>
-      <w:u w:val="none" w:color="000000"/>
-      <w:vertAlign w:val="baseline"/>
-      <w:lang w:val="en-US"/>
-    </w:rPr>
-  </w:style>
-  <w:style w:type="numbering" w:styleId="Imported Style 1">
+  <w:style w:type="numbering" w:customStyle="1" w:styleId="ImportedStyle1">
     <w:name w:val="Imported Style 1"/>
     <w:pPr>
       <w:numPr>
@@ -1309,7 +1501,7 @@
       </w:numPr>
     </w:pPr>
   </w:style>
-  <w:style w:type="numbering" w:styleId="Imported Style 2">
+  <w:style w:type="numbering" w:customStyle="1" w:styleId="ImportedStyle2">
     <w:name w:val="Imported Style 2"/>
     <w:pPr>
       <w:numPr>
@@ -1321,7 +1513,7 @@
 </file>
 
 <file path=word/theme/theme1.xml><?xml version="1.0" encoding="utf-8"?>
-<a:theme xmlns:a="http://schemas.openxmlformats.org/drawingml/2006/main" xmlns:r="http://schemas.openxmlformats.org/officeDocument/2006/relationships" name="Office Theme">
+<a:theme xmlns:a="http://schemas.openxmlformats.org/drawingml/2006/main" name="Office Theme">
   <a:themeElements>
     <a:clrScheme name="Office Theme">
       <a:dk1>
@@ -1523,7 +1715,7 @@
         <a:effectLst/>
         <a:sp3d/>
       </a:spPr>
-      <a:bodyPr rot="0" spcFirstLastPara="1" vertOverflow="overflow" horzOverflow="overflow" vert="horz" wrap="square" lIns="45719" tIns="45719" rIns="45719" bIns="45719" numCol="1" spcCol="38100" rtlCol="0" anchor="ctr" upright="0">
+      <a:bodyPr rot="0" spcFirstLastPara="1" vertOverflow="overflow" horzOverflow="overflow" vert="horz" wrap="square" lIns="45719" tIns="45719" rIns="45719" bIns="45719" numCol="1" spcCol="38100" rtlCol="0" anchor="ctr">
         <a:spAutoFit/>
       </a:bodyPr>
       <a:lstStyle>
@@ -1542,7 +1734,7 @@
           <a:buFontTx/>
           <a:buNone/>
           <a:tabLst/>
-          <a:defRPr b="0" baseline="0" cap="none" i="0" spc="0" strike="noStrike" sz="1800" u="none" kumimoji="0" normalizeH="0">
+          <a:defRPr kumimoji="0" sz="1800" b="0" i="0" u="none" strike="noStrike" cap="none" spc="0" normalizeH="0" baseline="0">
             <a:ln>
               <a:noFill/>
             </a:ln>
@@ -1572,7 +1764,7 @@
           <a:buFontTx/>
           <a:buNone/>
           <a:tabLst/>
-          <a:defRPr b="0" baseline="0" cap="none" i="0" spc="0" strike="noStrike" sz="1800" u="none" kumimoji="0" normalizeH="0">
+          <a:defRPr kumimoji="0" sz="1800" b="0" i="0" u="none" strike="noStrike" cap="none" spc="0" normalizeH="0" baseline="0">
             <a:ln>
               <a:noFill/>
             </a:ln>
@@ -1598,7 +1790,7 @@
           <a:buFontTx/>
           <a:buNone/>
           <a:tabLst/>
-          <a:defRPr b="0" baseline="0" cap="none" i="0" spc="0" strike="noStrike" sz="1800" u="none" kumimoji="0" normalizeH="0">
+          <a:defRPr kumimoji="0" sz="1800" b="0" i="0" u="none" strike="noStrike" cap="none" spc="0" normalizeH="0" baseline="0">
             <a:ln>
               <a:noFill/>
             </a:ln>
@@ -1624,7 +1816,7 @@
           <a:buFontTx/>
           <a:buNone/>
           <a:tabLst/>
-          <a:defRPr b="0" baseline="0" cap="none" i="0" spc="0" strike="noStrike" sz="1800" u="none" kumimoji="0" normalizeH="0">
+          <a:defRPr kumimoji="0" sz="1800" b="0" i="0" u="none" strike="noStrike" cap="none" spc="0" normalizeH="0" baseline="0">
             <a:ln>
               <a:noFill/>
             </a:ln>
@@ -1650,7 +1842,7 @@
           <a:buFontTx/>
           <a:buNone/>
           <a:tabLst/>
-          <a:defRPr b="0" baseline="0" cap="none" i="0" spc="0" strike="noStrike" sz="1800" u="none" kumimoji="0" normalizeH="0">
+          <a:defRPr kumimoji="0" sz="1800" b="0" i="0" u="none" strike="noStrike" cap="none" spc="0" normalizeH="0" baseline="0">
             <a:ln>
               <a:noFill/>
             </a:ln>
@@ -1676,7 +1868,7 @@
           <a:buFontTx/>
           <a:buNone/>
           <a:tabLst/>
-          <a:defRPr b="0" baseline="0" cap="none" i="0" spc="0" strike="noStrike" sz="1800" u="none" kumimoji="0" normalizeH="0">
+          <a:defRPr kumimoji="0" sz="1800" b="0" i="0" u="none" strike="noStrike" cap="none" spc="0" normalizeH="0" baseline="0">
             <a:ln>
               <a:noFill/>
             </a:ln>
@@ -1702,7 +1894,7 @@
           <a:buFontTx/>
           <a:buNone/>
           <a:tabLst/>
-          <a:defRPr b="0" baseline="0" cap="none" i="0" spc="0" strike="noStrike" sz="1800" u="none" kumimoji="0" normalizeH="0">
+          <a:defRPr kumimoji="0" sz="1800" b="0" i="0" u="none" strike="noStrike" cap="none" spc="0" normalizeH="0" baseline="0">
             <a:ln>
               <a:noFill/>
             </a:ln>
@@ -1728,7 +1920,7 @@
           <a:buFontTx/>
           <a:buNone/>
           <a:tabLst/>
-          <a:defRPr b="0" baseline="0" cap="none" i="0" spc="0" strike="noStrike" sz="1800" u="none" kumimoji="0" normalizeH="0">
+          <a:defRPr kumimoji="0" sz="1800" b="0" i="0" u="none" strike="noStrike" cap="none" spc="0" normalizeH="0" baseline="0">
             <a:ln>
               <a:noFill/>
             </a:ln>
@@ -1754,7 +1946,7 @@
           <a:buFontTx/>
           <a:buNone/>
           <a:tabLst/>
-          <a:defRPr b="0" baseline="0" cap="none" i="0" spc="0" strike="noStrike" sz="1800" u="none" kumimoji="0" normalizeH="0">
+          <a:defRPr kumimoji="0" sz="1800" b="0" i="0" u="none" strike="noStrike" cap="none" spc="0" normalizeH="0" baseline="0">
             <a:ln>
               <a:noFill/>
             </a:ln>
@@ -1780,7 +1972,7 @@
           <a:buFontTx/>
           <a:buNone/>
           <a:tabLst/>
-          <a:defRPr b="0" baseline="0" cap="none" i="0" spc="0" strike="noStrike" sz="1800" u="none" kumimoji="0" normalizeH="0">
+          <a:defRPr kumimoji="0" sz="1800" b="0" i="0" u="none" strike="noStrike" cap="none" spc="0" normalizeH="0" baseline="0">
             <a:ln>
               <a:noFill/>
             </a:ln>
@@ -1793,9 +1985,15 @@
         </a:lvl9pPr>
       </a:lstStyle>
       <a:style>
-        <a:lnRef idx="0"/>
-        <a:fillRef idx="0"/>
-        <a:effectRef idx="0"/>
+        <a:lnRef idx="0">
+          <a:scrgbClr r="0" g="0" b="0"/>
+        </a:lnRef>
+        <a:fillRef idx="0">
+          <a:scrgbClr r="0" g="0" b="0"/>
+        </a:fillRef>
+        <a:effectRef idx="0">
+          <a:scrgbClr r="0" g="0" b="0"/>
+        </a:effectRef>
         <a:fontRef idx="none"/>
       </a:style>
     </a:spDef>
@@ -1812,7 +2010,7 @@
         <a:effectLst/>
         <a:sp3d/>
       </a:spPr>
-      <a:bodyPr rot="0" spcFirstLastPara="1" vertOverflow="overflow" horzOverflow="overflow" vert="horz" wrap="square" lIns="91439" tIns="45719" rIns="91439" bIns="45719" numCol="1" spcCol="38100" rtlCol="0" anchor="t" upright="0">
+      <a:bodyPr rot="0" spcFirstLastPara="1" vertOverflow="overflow" horzOverflow="overflow" vert="horz" wrap="square" lIns="91439" tIns="45719" rIns="91439" bIns="45719" numCol="1" spcCol="38100" rtlCol="0" anchor="t">
         <a:noAutofit/>
       </a:bodyPr>
       <a:lstStyle>
@@ -1831,7 +2029,7 @@
           <a:buFontTx/>
           <a:buNone/>
           <a:tabLst/>
-          <a:defRPr b="0" baseline="0" cap="none" i="0" spc="0" strike="noStrike" sz="1800" u="none" kumimoji="0" normalizeH="0">
+          <a:defRPr kumimoji="0" sz="1800" b="0" i="0" u="none" strike="noStrike" cap="none" spc="0" normalizeH="0" baseline="0">
             <a:ln>
               <a:noFill/>
             </a:ln>
@@ -1857,7 +2055,7 @@
           <a:buFontTx/>
           <a:buNone/>
           <a:tabLst/>
-          <a:defRPr b="0" baseline="0" cap="none" i="0" spc="0" strike="noStrike" sz="1800" u="none" kumimoji="0" normalizeH="0">
+          <a:defRPr kumimoji="0" sz="1800" b="0" i="0" u="none" strike="noStrike" cap="none" spc="0" normalizeH="0" baseline="0">
             <a:ln>
               <a:noFill/>
             </a:ln>
@@ -1883,7 +2081,7 @@
           <a:buFontTx/>
           <a:buNone/>
           <a:tabLst/>
-          <a:defRPr b="0" baseline="0" cap="none" i="0" spc="0" strike="noStrike" sz="1800" u="none" kumimoji="0" normalizeH="0">
+          <a:defRPr kumimoji="0" sz="1800" b="0" i="0" u="none" strike="noStrike" cap="none" spc="0" normalizeH="0" baseline="0">
             <a:ln>
               <a:noFill/>
             </a:ln>
@@ -1909,7 +2107,7 @@
           <a:buFontTx/>
           <a:buNone/>
           <a:tabLst/>
-          <a:defRPr b="0" baseline="0" cap="none" i="0" spc="0" strike="noStrike" sz="1800" u="none" kumimoji="0" normalizeH="0">
+          <a:defRPr kumimoji="0" sz="1800" b="0" i="0" u="none" strike="noStrike" cap="none" spc="0" normalizeH="0" baseline="0">
             <a:ln>
               <a:noFill/>
             </a:ln>
@@ -1935,7 +2133,7 @@
           <a:buFontTx/>
           <a:buNone/>
           <a:tabLst/>
-          <a:defRPr b="0" baseline="0" cap="none" i="0" spc="0" strike="noStrike" sz="1800" u="none" kumimoji="0" normalizeH="0">
+          <a:defRPr kumimoji="0" sz="1800" b="0" i="0" u="none" strike="noStrike" cap="none" spc="0" normalizeH="0" baseline="0">
             <a:ln>
               <a:noFill/>
             </a:ln>
@@ -1961,7 +2159,7 @@
           <a:buFontTx/>
           <a:buNone/>
           <a:tabLst/>
-          <a:defRPr b="0" baseline="0" cap="none" i="0" spc="0" strike="noStrike" sz="1800" u="none" kumimoji="0" normalizeH="0">
+          <a:defRPr kumimoji="0" sz="1800" b="0" i="0" u="none" strike="noStrike" cap="none" spc="0" normalizeH="0" baseline="0">
             <a:ln>
               <a:noFill/>
             </a:ln>
@@ -1987,7 +2185,7 @@
           <a:buFontTx/>
           <a:buNone/>
           <a:tabLst/>
-          <a:defRPr b="0" baseline="0" cap="none" i="0" spc="0" strike="noStrike" sz="1800" u="none" kumimoji="0" normalizeH="0">
+          <a:defRPr kumimoji="0" sz="1800" b="0" i="0" u="none" strike="noStrike" cap="none" spc="0" normalizeH="0" baseline="0">
             <a:ln>
               <a:noFill/>
             </a:ln>
@@ -2013,7 +2211,7 @@
           <a:buFontTx/>
           <a:buNone/>
           <a:tabLst/>
-          <a:defRPr b="0" baseline="0" cap="none" i="0" spc="0" strike="noStrike" sz="1800" u="none" kumimoji="0" normalizeH="0">
+          <a:defRPr kumimoji="0" sz="1800" b="0" i="0" u="none" strike="noStrike" cap="none" spc="0" normalizeH="0" baseline="0">
             <a:ln>
               <a:noFill/>
             </a:ln>
@@ -2039,7 +2237,7 @@
           <a:buFontTx/>
           <a:buNone/>
           <a:tabLst/>
-          <a:defRPr b="0" baseline="0" cap="none" i="0" spc="0" strike="noStrike" sz="1800" u="none" kumimoji="0" normalizeH="0">
+          <a:defRPr kumimoji="0" sz="1800" b="0" i="0" u="none" strike="noStrike" cap="none" spc="0" normalizeH="0" baseline="0">
             <a:ln>
               <a:noFill/>
             </a:ln>
@@ -2065,7 +2263,7 @@
           <a:buFontTx/>
           <a:buNone/>
           <a:tabLst/>
-          <a:defRPr b="0" baseline="0" cap="none" i="0" spc="0" strike="noStrike" sz="1800" u="none" kumimoji="0" normalizeH="0">
+          <a:defRPr kumimoji="0" sz="1800" b="0" i="0" u="none" strike="noStrike" cap="none" spc="0" normalizeH="0" baseline="0">
             <a:ln>
               <a:noFill/>
             </a:ln>
@@ -2078,9 +2276,15 @@
         </a:lvl9pPr>
       </a:lstStyle>
       <a:style>
-        <a:lnRef idx="0"/>
-        <a:fillRef idx="0"/>
-        <a:effectRef idx="0"/>
+        <a:lnRef idx="0">
+          <a:scrgbClr r="0" g="0" b="0"/>
+        </a:lnRef>
+        <a:fillRef idx="0">
+          <a:scrgbClr r="0" g="0" b="0"/>
+        </a:fillRef>
+        <a:effectRef idx="0">
+          <a:scrgbClr r="0" g="0" b="0"/>
+        </a:effectRef>
         <a:fontRef idx="none"/>
       </a:style>
     </a:lnDef>
@@ -2094,7 +2298,7 @@
         <a:effectLst/>
         <a:sp3d/>
       </a:spPr>
-      <a:bodyPr rot="0" spcFirstLastPara="1" vertOverflow="overflow" horzOverflow="overflow" vert="horz" wrap="square" lIns="45719" tIns="45719" rIns="45719" bIns="45719" numCol="1" spcCol="38100" rtlCol="0" anchor="t" upright="0">
+      <a:bodyPr rot="0" spcFirstLastPara="1" vertOverflow="overflow" horzOverflow="overflow" vert="horz" wrap="square" lIns="45719" tIns="45719" rIns="45719" bIns="45719" numCol="1" spcCol="38100" rtlCol="0" anchor="t">
         <a:spAutoFit/>
       </a:bodyPr>
       <a:lstStyle>
@@ -2113,7 +2317,7 @@
           <a:buFontTx/>
           <a:buNone/>
           <a:tabLst/>
-          <a:defRPr b="0" baseline="0" cap="none" i="0" spc="0" strike="noStrike" sz="1800" u="none" kumimoji="0" normalizeH="0">
+          <a:defRPr kumimoji="0" sz="1800" b="0" i="0" u="none" strike="noStrike" cap="none" spc="0" normalizeH="0" baseline="0">
             <a:ln>
               <a:noFill/>
             </a:ln>
@@ -2143,7 +2347,7 @@
           <a:buFontTx/>
           <a:buNone/>
           <a:tabLst/>
-          <a:defRPr b="0" baseline="0" cap="none" i="0" spc="0" strike="noStrike" sz="1800" u="none" kumimoji="0" normalizeH="0">
+          <a:defRPr kumimoji="0" sz="1800" b="0" i="0" u="none" strike="noStrike" cap="none" spc="0" normalizeH="0" baseline="0">
             <a:ln>
               <a:noFill/>
             </a:ln>
@@ -2169,7 +2373,7 @@
           <a:buFontTx/>
           <a:buNone/>
           <a:tabLst/>
-          <a:defRPr b="0" baseline="0" cap="none" i="0" spc="0" strike="noStrike" sz="1800" u="none" kumimoji="0" normalizeH="0">
+          <a:defRPr kumimoji="0" sz="1800" b="0" i="0" u="none" strike="noStrike" cap="none" spc="0" normalizeH="0" baseline="0">
             <a:ln>
               <a:noFill/>
             </a:ln>
@@ -2195,7 +2399,7 @@
           <a:buFontTx/>
           <a:buNone/>
           <a:tabLst/>
-          <a:defRPr b="0" baseline="0" cap="none" i="0" spc="0" strike="noStrike" sz="1800" u="none" kumimoji="0" normalizeH="0">
+          <a:defRPr kumimoji="0" sz="1800" b="0" i="0" u="none" strike="noStrike" cap="none" spc="0" normalizeH="0" baseline="0">
             <a:ln>
               <a:noFill/>
             </a:ln>
@@ -2221,7 +2425,7 @@
           <a:buFontTx/>
           <a:buNone/>
           <a:tabLst/>
-          <a:defRPr b="0" baseline="0" cap="none" i="0" spc="0" strike="noStrike" sz="1800" u="none" kumimoji="0" normalizeH="0">
+          <a:defRPr kumimoji="0" sz="1800" b="0" i="0" u="none" strike="noStrike" cap="none" spc="0" normalizeH="0" baseline="0">
             <a:ln>
               <a:noFill/>
             </a:ln>
@@ -2247,7 +2451,7 @@
           <a:buFontTx/>
           <a:buNone/>
           <a:tabLst/>
-          <a:defRPr b="0" baseline="0" cap="none" i="0" spc="0" strike="noStrike" sz="1800" u="none" kumimoji="0" normalizeH="0">
+          <a:defRPr kumimoji="0" sz="1800" b="0" i="0" u="none" strike="noStrike" cap="none" spc="0" normalizeH="0" baseline="0">
             <a:ln>
               <a:noFill/>
             </a:ln>
@@ -2273,7 +2477,7 @@
           <a:buFontTx/>
           <a:buNone/>
           <a:tabLst/>
-          <a:defRPr b="0" baseline="0" cap="none" i="0" spc="0" strike="noStrike" sz="1800" u="none" kumimoji="0" normalizeH="0">
+          <a:defRPr kumimoji="0" sz="1800" b="0" i="0" u="none" strike="noStrike" cap="none" spc="0" normalizeH="0" baseline="0">
             <a:ln>
               <a:noFill/>
             </a:ln>
@@ -2299,7 +2503,7 @@
           <a:buFontTx/>
           <a:buNone/>
           <a:tabLst/>
-          <a:defRPr b="0" baseline="0" cap="none" i="0" spc="0" strike="noStrike" sz="1800" u="none" kumimoji="0" normalizeH="0">
+          <a:defRPr kumimoji="0" sz="1800" b="0" i="0" u="none" strike="noStrike" cap="none" spc="0" normalizeH="0" baseline="0">
             <a:ln>
               <a:noFill/>
             </a:ln>
@@ -2325,7 +2529,7 @@
           <a:buFontTx/>
           <a:buNone/>
           <a:tabLst/>
-          <a:defRPr b="0" baseline="0" cap="none" i="0" spc="0" strike="noStrike" sz="1800" u="none" kumimoji="0" normalizeH="0">
+          <a:defRPr kumimoji="0" sz="1800" b="0" i="0" u="none" strike="noStrike" cap="none" spc="0" normalizeH="0" baseline="0">
             <a:ln>
               <a:noFill/>
             </a:ln>
@@ -2351,7 +2555,7 @@
           <a:buFontTx/>
           <a:buNone/>
           <a:tabLst/>
-          <a:defRPr b="0" baseline="0" cap="none" i="0" spc="0" strike="noStrike" sz="1800" u="none" kumimoji="0" normalizeH="0">
+          <a:defRPr kumimoji="0" sz="1800" b="0" i="0" u="none" strike="noStrike" cap="none" spc="0" normalizeH="0" baseline="0">
             <a:ln>
               <a:noFill/>
             </a:ln>
@@ -2364,12 +2568,19 @@
         </a:lvl9pPr>
       </a:lstStyle>
       <a:style>
-        <a:lnRef idx="0"/>
-        <a:fillRef idx="0"/>
-        <a:effectRef idx="0"/>
+        <a:lnRef idx="0">
+          <a:scrgbClr r="0" g="0" b="0"/>
+        </a:lnRef>
+        <a:fillRef idx="0">
+          <a:scrgbClr r="0" g="0" b="0"/>
+        </a:fillRef>
+        <a:effectRef idx="0">
+          <a:scrgbClr r="0" g="0" b="0"/>
+        </a:effectRef>
         <a:fontRef idx="none"/>
       </a:style>
     </a:txDef>
   </a:objectDefaults>
+  <a:extraClrSchemeLst/>
 </a:theme>
 </file>
</xml_diff>